<commit_message>
fixed Super Basic classes
</commit_message>
<xml_diff>
--- a/W21/2019-05-21_Tuesday/21.05.2019_Lesson Plan_Super Basic_I like Pop music_Linhptm3.docx
+++ b/W21/2019-05-21_Tuesday/21.05.2019_Lesson Plan_Super Basic_I like Pop music_Linhptm3.docx
@@ -1,6 +1,6 @@
 
 <file path=word/document.xml><?xml version="1.0" encoding="utf-8"?>
-<w:document xmlns:wpc="http://schemas.microsoft.com/office/word/2010/wordprocessingCanvas" xmlns:cx="http://schemas.microsoft.com/office/drawing/2014/chartex" xmlns:mc="http://schemas.openxmlformats.org/markup-compatibility/2006" xmlns:o="urn:schemas-microsoft-com:office:office" xmlns:r="http://schemas.openxmlformats.org/officeDocument/2006/relationships" xmlns:m="http://schemas.openxmlformats.org/officeDocument/2006/math" xmlns:v="urn:schemas-microsoft-com:vml" xmlns:wp14="http://schemas.microsoft.com/office/word/2010/wordprocessingDrawing" xmlns:wp="http://schemas.openxmlformats.org/drawingml/2006/wordprocessingDrawing" xmlns:w10="urn:schemas-microsoft-com:office:word" xmlns:w="http://schemas.openxmlformats.org/wordprocessingml/2006/main" xmlns:w14="http://schemas.microsoft.com/office/word/2010/wordml" xmlns:w15="http://schemas.microsoft.com/office/word/2012/wordml" xmlns:w16se="http://schemas.microsoft.com/office/word/2015/wordml/symex" xmlns:wpg="http://schemas.microsoft.com/office/word/2010/wordprocessingGroup" xmlns:wpi="http://schemas.microsoft.com/office/word/2010/wordprocessingInk" xmlns:wne="http://schemas.microsoft.com/office/word/2006/wordml" xmlns:wps="http://schemas.microsoft.com/office/word/2010/wordprocessingShape" mc:Ignorable="w14 w15 w16se wp14">
+<w:document xmlns:ve="http://schemas.openxmlformats.org/markup-compatibility/2006" xmlns:o="urn:schemas-microsoft-com:office:office" xmlns:r="http://schemas.openxmlformats.org/officeDocument/2006/relationships" xmlns:m="http://schemas.openxmlformats.org/officeDocument/2006/math" xmlns:v="urn:schemas-microsoft-com:vml" xmlns:wp="http://schemas.openxmlformats.org/drawingml/2006/wordprocessingDrawing" xmlns:w10="urn:schemas-microsoft-com:office:word" xmlns:w="http://schemas.openxmlformats.org/wordprocessingml/2006/main" xmlns:wne="http://schemas.microsoft.com/office/word/2006/wordml">
   <w:body>
     <w:p>
       <w:pPr>
@@ -423,7 +423,7 @@
         <w:tblOverlap w:val="never"/>
         <w:tblW w:w="16308" w:type="dxa"/>
         <w:tblLayout w:type="fixed"/>
-        <w:tblLook w:val="04A0" w:firstRow="1" w:lastRow="0" w:firstColumn="1" w:lastColumn="0" w:noHBand="0" w:noVBand="1"/>
+        <w:tblLook w:val="04A0"/>
       </w:tblPr>
       <w:tblGrid>
         <w:gridCol w:w="1098"/>
@@ -2214,28 +2214,38 @@
                 <w:sz w:val="18"/>
                 <w:szCs w:val="18"/>
               </w:rPr>
-              <w:t xml:space="preserve">- I will read the words first. All students please repeat after me. </w:t>
+              <w:t xml:space="preserve">- I will read the </w:t>
+            </w:r>
+            <w:r>
+              <w:rPr>
+                <w:rFonts w:ascii="Arial" w:hAnsi="Arial" w:cs="Arial"/>
+                <w:i/>
+                <w:color w:val="000000"/>
+                <w:sz w:val="18"/>
+                <w:szCs w:val="18"/>
+              </w:rPr>
+              <w:t xml:space="preserve">words first. All students please repeat after me. </w:t>
             </w:r>
           </w:p>
           <w:p>
             <w:pPr>
               <w:jc w:val="left"/>
               <w:rPr>
-                <w:rFonts w:ascii="Arial" w:eastAsia="Calibri" w:hAnsi="Arial" w:cs="Arial"/>
-                <w:i/>
-                <w:color w:val="943634"/>
-                <w:sz w:val="18"/>
-                <w:szCs w:val="18"/>
-              </w:rPr>
-            </w:pPr>
-            <w:r>
-              <w:rPr>
                 <w:rFonts w:ascii="Arial" w:hAnsi="Arial" w:cs="Arial"/>
                 <w:i/>
                 <w:color w:val="000000"/>
                 <w:sz w:val="18"/>
                 <w:szCs w:val="18"/>
               </w:rPr>
+            </w:pPr>
+            <w:r>
+              <w:rPr>
+                <w:rFonts w:ascii="Arial" w:hAnsi="Arial" w:cs="Arial"/>
+                <w:i/>
+                <w:color w:val="000000"/>
+                <w:sz w:val="18"/>
+                <w:szCs w:val="18"/>
+              </w:rPr>
               <w:t xml:space="preserve">- Now, </w:t>
             </w:r>
             <w:r>
@@ -2246,7 +2256,7 @@
                 <w:sz w:val="18"/>
                 <w:szCs w:val="18"/>
               </w:rPr>
-              <w:t xml:space="preserve">each student must </w:t>
+              <w:t>each stud</w:t>
             </w:r>
             <w:r>
               <w:rPr>
@@ -2256,6 +2266,16 @@
                 <w:sz w:val="18"/>
                 <w:szCs w:val="18"/>
               </w:rPr>
+              <w:t xml:space="preserve">ent must </w:t>
+            </w:r>
+            <w:r>
+              <w:rPr>
+                <w:rFonts w:ascii="Arial" w:hAnsi="Arial" w:cs="Arial"/>
+                <w:i/>
+                <w:color w:val="000000"/>
+                <w:sz w:val="18"/>
+                <w:szCs w:val="18"/>
+              </w:rPr>
               <w:t>choose one word and make a sentence with it. (The teacher need</w:t>
             </w:r>
             <w:r>
@@ -2317,6 +2337,719 @@
                 <w:szCs w:val="18"/>
               </w:rPr>
               <w:t>)</w:t>
+            </w:r>
+          </w:p>
+          <w:p>
+            <w:pPr>
+              <w:jc w:val="left"/>
+              <w:rPr>
+                <w:rFonts w:ascii="Arial" w:hAnsi="Arial" w:cs="Arial"/>
+                <w:i/>
+                <w:color w:val="000000"/>
+                <w:sz w:val="18"/>
+                <w:szCs w:val="18"/>
+              </w:rPr>
+            </w:pPr>
+          </w:p>
+          <w:p>
+            <w:pPr>
+              <w:pStyle w:val="Heading2"/>
+              <w:shd w:val="clear" w:color="auto" w:fill="FFFFFF"/>
+              <w:spacing w:before="0"/>
+              <w:rPr>
+                <w:rFonts w:ascii="Arial" w:hAnsi="Arial" w:cs="Arial"/>
+                <w:color w:val="0A7BE9"/>
+                <w:sz w:val="33"/>
+                <w:szCs w:val="33"/>
+              </w:rPr>
+            </w:pPr>
+            <w:r>
+              <w:rPr>
+                <w:rFonts w:ascii="Arial" w:hAnsi="Arial" w:cs="Arial"/>
+                <w:i/>
+                <w:color w:val="000000"/>
+                <w:sz w:val="18"/>
+                <w:szCs w:val="18"/>
+              </w:rPr>
+              <w:t>Musician</w:t>
+            </w:r>
+            <w:r>
+              <w:rPr>
+                <w:rStyle w:val="Default"/>
+                <w:rFonts w:ascii="Arial" w:hAnsi="Arial" w:cs="Arial"/>
+                <w:b w:val="0"/>
+                <w:bCs w:val="0"/>
+                <w:color w:val="999999"/>
+                <w:sz w:val="24"/>
+                <w:szCs w:val="24"/>
+                <w:bdr w:val="none" w:sz="0" w:space="0" w:color="auto" w:frame="1"/>
+              </w:rPr>
+              <w:t xml:space="preserve"> </w:t>
+            </w:r>
+            <w:r>
+              <w:rPr>
+                <w:rStyle w:val="color-black"/>
+                <w:rFonts w:ascii="Arial" w:hAnsi="Arial" w:cs="Arial"/>
+                <w:b w:val="0"/>
+                <w:bCs w:val="0"/>
+                <w:color w:val="999999"/>
+                <w:sz w:val="24"/>
+                <w:szCs w:val="24"/>
+                <w:bdr w:val="none" w:sz="0" w:space="0" w:color="auto" w:frame="1"/>
+              </w:rPr>
+              <w:t>/mju:'zi∫n/</w:t>
+            </w:r>
+            <w:r>
+              <w:rPr>
+                <w:rFonts w:ascii="Arial" w:hAnsi="Arial" w:cs="Arial"/>
+                <w:color w:val="0A7BE9"/>
+                <w:sz w:val="33"/>
+                <w:szCs w:val="33"/>
+              </w:rPr>
+              <w:t>  -nhạc sĩ</w:t>
+            </w:r>
+          </w:p>
+          <w:p>
+            <w:pPr>
+              <w:pStyle w:val="Heading2"/>
+              <w:shd w:val="clear" w:color="auto" w:fill="FFFFFF"/>
+              <w:spacing w:before="0"/>
+              <w:rPr>
+                <w:rFonts w:ascii="Arial" w:hAnsi="Arial" w:cs="Arial"/>
+                <w:color w:val="0A7BE9"/>
+                <w:sz w:val="33"/>
+                <w:szCs w:val="33"/>
+              </w:rPr>
+            </w:pPr>
+            <w:r>
+              <w:rPr>
+                <w:rFonts w:ascii="Arial" w:hAnsi="Arial" w:cs="Arial"/>
+                <w:i/>
+                <w:color w:val="000000"/>
+                <w:sz w:val="18"/>
+                <w:szCs w:val="18"/>
+              </w:rPr>
+              <w:t xml:space="preserve">Choir- </w:t>
+            </w:r>
+            <w:r>
+              <w:rPr>
+                <w:rFonts w:ascii="Arial" w:hAnsi="Arial" w:cs="Arial"/>
+                <w:color w:val="0A7BE9"/>
+                <w:sz w:val="33"/>
+                <w:szCs w:val="33"/>
+              </w:rPr>
+              <w:t xml:space="preserve">  </w:t>
+            </w:r>
+            <w:r>
+              <w:rPr>
+                <w:rStyle w:val="color-black"/>
+                <w:rFonts w:ascii="Arial" w:hAnsi="Arial" w:cs="Arial"/>
+                <w:b w:val="0"/>
+                <w:bCs w:val="0"/>
+                <w:color w:val="999999"/>
+                <w:sz w:val="24"/>
+                <w:szCs w:val="24"/>
+                <w:bdr w:val="none" w:sz="0" w:space="0" w:color="auto" w:frame="1"/>
+              </w:rPr>
+              <w:t>/'kwaiə[r]/</w:t>
+            </w:r>
+            <w:r>
+              <w:rPr>
+                <w:rFonts w:ascii="Arial" w:hAnsi="Arial" w:cs="Arial"/>
+                <w:color w:val="0A7BE9"/>
+                <w:sz w:val="33"/>
+                <w:szCs w:val="33"/>
+              </w:rPr>
+              <w:t> - đồng ca</w:t>
+            </w:r>
+          </w:p>
+          <w:p>
+            <w:pPr>
+              <w:pStyle w:val="Heading2"/>
+              <w:shd w:val="clear" w:color="auto" w:fill="FFFFFF"/>
+              <w:spacing w:before="0"/>
+              <w:rPr>
+                <w:rFonts w:ascii="Arial" w:hAnsi="Arial" w:cs="Arial"/>
+                <w:color w:val="0A7BE9"/>
+                <w:sz w:val="33"/>
+                <w:szCs w:val="33"/>
+              </w:rPr>
+            </w:pPr>
+            <w:r>
+              <w:rPr>
+                <w:rFonts w:ascii="Arial" w:hAnsi="Arial" w:cs="Arial"/>
+                <w:i/>
+                <w:color w:val="000000"/>
+                <w:sz w:val="18"/>
+                <w:szCs w:val="18"/>
+              </w:rPr>
+              <w:t xml:space="preserve">Singer - </w:t>
+            </w:r>
+            <w:r>
+              <w:rPr>
+                <w:rStyle w:val="Default"/>
+                <w:rFonts w:ascii="Arial" w:hAnsi="Arial" w:cs="Arial"/>
+                <w:b w:val="0"/>
+                <w:bCs w:val="0"/>
+                <w:color w:val="999999"/>
+                <w:sz w:val="24"/>
+                <w:szCs w:val="24"/>
+                <w:bdr w:val="none" w:sz="0" w:space="0" w:color="auto" w:frame="1"/>
+              </w:rPr>
+              <w:t xml:space="preserve"> </w:t>
+            </w:r>
+            <w:r>
+              <w:rPr>
+                <w:rStyle w:val="color-black"/>
+                <w:rFonts w:ascii="Arial" w:hAnsi="Arial" w:cs="Arial"/>
+                <w:b w:val="0"/>
+                <w:bCs w:val="0"/>
+                <w:color w:val="999999"/>
+                <w:sz w:val="24"/>
+                <w:szCs w:val="24"/>
+                <w:bdr w:val="none" w:sz="0" w:space="0" w:color="auto" w:frame="1"/>
+              </w:rPr>
+              <w:t>/siŋə[r]/ - ca sĩ</w:t>
+            </w:r>
+          </w:p>
+          <w:p>
+            <w:pPr>
+              <w:pStyle w:val="Heading2"/>
+              <w:shd w:val="clear" w:color="auto" w:fill="FFFFFF"/>
+              <w:spacing w:before="0"/>
+              <w:rPr>
+                <w:rFonts w:ascii="Arial" w:hAnsi="Arial" w:cs="Arial"/>
+                <w:color w:val="0A7BE9"/>
+                <w:sz w:val="33"/>
+                <w:szCs w:val="33"/>
+              </w:rPr>
+            </w:pPr>
+            <w:r>
+              <w:rPr>
+                <w:rFonts w:ascii="Arial" w:hAnsi="Arial" w:cs="Arial"/>
+                <w:i/>
+                <w:color w:val="000000"/>
+                <w:sz w:val="18"/>
+                <w:szCs w:val="18"/>
+              </w:rPr>
+              <w:t>Melody</w:t>
+            </w:r>
+            <w:r>
+              <w:rPr>
+                <w:rFonts w:ascii="Arial" w:hAnsi="Arial" w:cs="Arial"/>
+                <w:i/>
+                <w:color w:val="000000"/>
+                <w:sz w:val="18"/>
+                <w:szCs w:val="18"/>
+              </w:rPr>
+              <w:t xml:space="preserve"> -</w:t>
+            </w:r>
+            <w:r>
+              <w:rPr>
+                <w:rStyle w:val="Default"/>
+                <w:rFonts w:ascii="Arial" w:hAnsi="Arial" w:cs="Arial"/>
+                <w:b w:val="0"/>
+                <w:bCs w:val="0"/>
+                <w:color w:val="999999"/>
+                <w:sz w:val="24"/>
+                <w:szCs w:val="24"/>
+                <w:bdr w:val="none" w:sz="0" w:space="0" w:color="auto" w:frame="1"/>
+              </w:rPr>
+              <w:t xml:space="preserve"> </w:t>
+            </w:r>
+            <w:r>
+              <w:rPr>
+                <w:rStyle w:val="color-black"/>
+                <w:rFonts w:ascii="Arial" w:hAnsi="Arial" w:cs="Arial"/>
+                <w:b w:val="0"/>
+                <w:bCs w:val="0"/>
+                <w:color w:val="999999"/>
+                <w:sz w:val="24"/>
+                <w:szCs w:val="24"/>
+                <w:bdr w:val="none" w:sz="0" w:space="0" w:color="auto" w:frame="1"/>
+              </w:rPr>
+              <w:t>/'melədi/</w:t>
+            </w:r>
+            <w:r>
+              <w:rPr>
+                <w:rFonts w:ascii="Arial" w:hAnsi="Arial" w:cs="Arial"/>
+                <w:color w:val="0A7BE9"/>
+                <w:sz w:val="33"/>
+                <w:szCs w:val="33"/>
+              </w:rPr>
+              <w:t> - giai điệu</w:t>
+            </w:r>
+          </w:p>
+          <w:p>
+            <w:pPr>
+              <w:pStyle w:val="Heading2"/>
+              <w:shd w:val="clear" w:color="auto" w:fill="FFFFFF"/>
+              <w:spacing w:before="0"/>
+              <w:rPr>
+                <w:rFonts w:ascii="Arial" w:hAnsi="Arial" w:cs="Arial"/>
+                <w:color w:val="0A7BE9"/>
+                <w:sz w:val="33"/>
+                <w:szCs w:val="33"/>
+              </w:rPr>
+            </w:pPr>
+            <w:r>
+              <w:rPr>
+                <w:rFonts w:ascii="Arial" w:hAnsi="Arial" w:cs="Arial"/>
+                <w:i/>
+                <w:color w:val="000000"/>
+                <w:sz w:val="18"/>
+                <w:szCs w:val="18"/>
+              </w:rPr>
+              <w:lastRenderedPageBreak/>
+              <w:t>Harmony</w:t>
+            </w:r>
+            <w:r>
+              <w:rPr>
+                <w:rFonts w:ascii="Arial" w:hAnsi="Arial" w:cs="Arial"/>
+                <w:i/>
+                <w:color w:val="000000"/>
+                <w:sz w:val="18"/>
+                <w:szCs w:val="18"/>
+              </w:rPr>
+              <w:t xml:space="preserve"> - </w:t>
+            </w:r>
+            <w:r>
+              <w:rPr>
+                <w:rStyle w:val="Default"/>
+                <w:rFonts w:ascii="Arial" w:hAnsi="Arial" w:cs="Arial"/>
+                <w:b w:val="0"/>
+                <w:bCs w:val="0"/>
+                <w:color w:val="999999"/>
+                <w:sz w:val="24"/>
+                <w:szCs w:val="24"/>
+                <w:bdr w:val="none" w:sz="0" w:space="0" w:color="auto" w:frame="1"/>
+              </w:rPr>
+              <w:t xml:space="preserve"> </w:t>
+            </w:r>
+            <w:r>
+              <w:rPr>
+                <w:rStyle w:val="color-black"/>
+                <w:rFonts w:ascii="Arial" w:hAnsi="Arial" w:cs="Arial"/>
+                <w:b w:val="0"/>
+                <w:bCs w:val="0"/>
+                <w:color w:val="999999"/>
+                <w:sz w:val="24"/>
+                <w:szCs w:val="24"/>
+                <w:bdr w:val="none" w:sz="0" w:space="0" w:color="auto" w:frame="1"/>
+              </w:rPr>
+              <w:t>/'hɑ:məni/</w:t>
+            </w:r>
+            <w:r>
+              <w:rPr>
+                <w:rFonts w:ascii="Arial" w:hAnsi="Arial" w:cs="Arial"/>
+                <w:color w:val="0A7BE9"/>
+                <w:sz w:val="33"/>
+                <w:szCs w:val="33"/>
+              </w:rPr>
+              <w:t> hòa âm</w:t>
+            </w:r>
+          </w:p>
+          <w:p>
+            <w:pPr>
+              <w:pStyle w:val="Heading2"/>
+              <w:shd w:val="clear" w:color="auto" w:fill="FFFFFF"/>
+              <w:spacing w:before="0"/>
+              <w:rPr>
+                <w:rFonts w:ascii="Arial" w:hAnsi="Arial" w:cs="Arial"/>
+                <w:color w:val="0A7BE9"/>
+                <w:sz w:val="33"/>
+                <w:szCs w:val="33"/>
+              </w:rPr>
+            </w:pPr>
+            <w:r>
+              <w:rPr>
+                <w:rFonts w:ascii="Arial" w:hAnsi="Arial" w:cs="Arial"/>
+                <w:i/>
+                <w:color w:val="000000"/>
+                <w:sz w:val="18"/>
+                <w:szCs w:val="18"/>
+              </w:rPr>
+              <w:t>Dictation</w:t>
+            </w:r>
+            <w:r>
+              <w:rPr>
+                <w:rFonts w:ascii="Arial" w:hAnsi="Arial" w:cs="Arial"/>
+                <w:i/>
+                <w:color w:val="000000"/>
+                <w:sz w:val="18"/>
+                <w:szCs w:val="18"/>
+              </w:rPr>
+              <w:t xml:space="preserve"> - </w:t>
+            </w:r>
+            <w:r>
+              <w:rPr>
+                <w:rStyle w:val="Default"/>
+                <w:rFonts w:ascii="Arial" w:hAnsi="Arial" w:cs="Arial"/>
+                <w:b w:val="0"/>
+                <w:bCs w:val="0"/>
+                <w:color w:val="999999"/>
+                <w:sz w:val="24"/>
+                <w:szCs w:val="24"/>
+                <w:bdr w:val="none" w:sz="0" w:space="0" w:color="auto" w:frame="1"/>
+              </w:rPr>
+              <w:t xml:space="preserve"> </w:t>
+            </w:r>
+            <w:r>
+              <w:rPr>
+                <w:rStyle w:val="color-black"/>
+                <w:rFonts w:ascii="Arial" w:hAnsi="Arial" w:cs="Arial"/>
+                <w:b w:val="0"/>
+                <w:bCs w:val="0"/>
+                <w:color w:val="999999"/>
+                <w:sz w:val="24"/>
+                <w:szCs w:val="24"/>
+                <w:bdr w:val="none" w:sz="0" w:space="0" w:color="auto" w:frame="1"/>
+              </w:rPr>
+              <w:t>/dik'tei∫n/</w:t>
+            </w:r>
+            <w:r>
+              <w:rPr>
+                <w:rFonts w:ascii="Arial" w:hAnsi="Arial" w:cs="Arial"/>
+                <w:color w:val="0A7BE9"/>
+                <w:sz w:val="33"/>
+                <w:szCs w:val="33"/>
+              </w:rPr>
+              <w:t> chép chính tả</w:t>
+            </w:r>
+          </w:p>
+          <w:p>
+            <w:pPr>
+              <w:pStyle w:val="Heading2"/>
+              <w:shd w:val="clear" w:color="auto" w:fill="FFFFFF"/>
+              <w:spacing w:before="0"/>
+              <w:rPr>
+                <w:rFonts w:ascii="Arial" w:hAnsi="Arial" w:cs="Arial"/>
+                <w:color w:val="0A7BE9"/>
+                <w:sz w:val="33"/>
+                <w:szCs w:val="33"/>
+              </w:rPr>
+            </w:pPr>
+            <w:r>
+              <w:rPr>
+                <w:rFonts w:ascii="Arial" w:hAnsi="Arial" w:cs="Arial"/>
+                <w:i/>
+                <w:color w:val="000000"/>
+                <w:sz w:val="18"/>
+                <w:szCs w:val="18"/>
+              </w:rPr>
+              <w:t>Chorus</w:t>
+            </w:r>
+            <w:r>
+              <w:rPr>
+                <w:rStyle w:val="Default"/>
+                <w:rFonts w:ascii="Arial" w:hAnsi="Arial" w:cs="Arial"/>
+                <w:b w:val="0"/>
+                <w:bCs w:val="0"/>
+                <w:color w:val="999999"/>
+                <w:sz w:val="24"/>
+                <w:szCs w:val="24"/>
+                <w:bdr w:val="none" w:sz="0" w:space="0" w:color="auto" w:frame="1"/>
+              </w:rPr>
+              <w:t xml:space="preserve"> </w:t>
+            </w:r>
+            <w:r>
+              <w:rPr>
+                <w:rStyle w:val="color-black"/>
+                <w:rFonts w:ascii="Arial" w:hAnsi="Arial" w:cs="Arial"/>
+                <w:b w:val="0"/>
+                <w:bCs w:val="0"/>
+                <w:color w:val="999999"/>
+                <w:sz w:val="24"/>
+                <w:szCs w:val="24"/>
+                <w:bdr w:val="none" w:sz="0" w:space="0" w:color="auto" w:frame="1"/>
+              </w:rPr>
+              <w:t>/'kɔ:rəs/</w:t>
+            </w:r>
+            <w:r>
+              <w:rPr>
+                <w:rFonts w:ascii="Arial" w:hAnsi="Arial" w:cs="Arial"/>
+                <w:color w:val="0A7BE9"/>
+                <w:sz w:val="33"/>
+                <w:szCs w:val="33"/>
+              </w:rPr>
+              <w:t> - điệp khúc</w:t>
+            </w:r>
+          </w:p>
+          <w:p>
+            <w:pPr>
+              <w:pStyle w:val="Heading2"/>
+              <w:shd w:val="clear" w:color="auto" w:fill="FFFFFF"/>
+              <w:spacing w:before="0"/>
+              <w:rPr>
+                <w:rFonts w:ascii="Arial" w:hAnsi="Arial" w:cs="Arial"/>
+                <w:color w:val="0A7BE9"/>
+                <w:sz w:val="33"/>
+                <w:szCs w:val="33"/>
+              </w:rPr>
+            </w:pPr>
+            <w:r>
+              <w:rPr>
+                <w:rFonts w:ascii="Arial" w:hAnsi="Arial" w:cs="Arial"/>
+                <w:i/>
+                <w:color w:val="000000"/>
+                <w:sz w:val="18"/>
+                <w:szCs w:val="18"/>
+              </w:rPr>
+              <w:t>Verse</w:t>
+            </w:r>
+            <w:r>
+              <w:rPr>
+                <w:rStyle w:val="Default"/>
+                <w:rFonts w:ascii="Arial" w:hAnsi="Arial" w:cs="Arial"/>
+                <w:b w:val="0"/>
+                <w:bCs w:val="0"/>
+                <w:color w:val="999999"/>
+                <w:sz w:val="24"/>
+                <w:szCs w:val="24"/>
+                <w:bdr w:val="none" w:sz="0" w:space="0" w:color="auto" w:frame="1"/>
+              </w:rPr>
+              <w:t xml:space="preserve"> </w:t>
+            </w:r>
+            <w:r>
+              <w:rPr>
+                <w:rStyle w:val="color-black"/>
+                <w:rFonts w:ascii="Arial" w:hAnsi="Arial" w:cs="Arial"/>
+                <w:b w:val="0"/>
+                <w:bCs w:val="0"/>
+                <w:color w:val="999999"/>
+                <w:sz w:val="24"/>
+                <w:szCs w:val="24"/>
+                <w:bdr w:val="none" w:sz="0" w:space="0" w:color="auto" w:frame="1"/>
+              </w:rPr>
+              <w:t>/vɜ:s/</w:t>
+            </w:r>
+            <w:r>
+              <w:rPr>
+                <w:rFonts w:ascii="Arial" w:hAnsi="Arial" w:cs="Arial"/>
+                <w:color w:val="0A7BE9"/>
+                <w:sz w:val="33"/>
+                <w:szCs w:val="33"/>
+              </w:rPr>
+              <w:t> - đoạn thơ ( phần trong bài hát kể câu chuyện)</w:t>
+            </w:r>
+          </w:p>
+          <w:p>
+            <w:pPr>
+              <w:pStyle w:val="Heading2"/>
+              <w:shd w:val="clear" w:color="auto" w:fill="FFFFFF"/>
+              <w:spacing w:before="0"/>
+              <w:rPr>
+                <w:rFonts w:ascii="Arial" w:hAnsi="Arial" w:cs="Arial"/>
+                <w:color w:val="0A7BE9"/>
+                <w:sz w:val="33"/>
+                <w:szCs w:val="33"/>
+              </w:rPr>
+            </w:pPr>
+            <w:r>
+              <w:rPr>
+                <w:rFonts w:ascii="Arial" w:hAnsi="Arial" w:cs="Arial"/>
+                <w:i/>
+                <w:color w:val="000000"/>
+                <w:sz w:val="18"/>
+                <w:szCs w:val="18"/>
+              </w:rPr>
+              <w:t xml:space="preserve">Orchestra </w:t>
+            </w:r>
+            <w:r>
+              <w:rPr>
+                <w:rFonts w:ascii="Arial" w:hAnsi="Arial" w:cs="Arial"/>
+                <w:i/>
+                <w:color w:val="000000"/>
+                <w:sz w:val="18"/>
+                <w:szCs w:val="18"/>
+              </w:rPr>
+              <w:t>-</w:t>
+            </w:r>
+            <w:r>
+              <w:rPr>
+                <w:rStyle w:val="Default"/>
+                <w:rFonts w:ascii="Arial" w:hAnsi="Arial" w:cs="Arial"/>
+                <w:b w:val="0"/>
+                <w:bCs w:val="0"/>
+                <w:color w:val="999999"/>
+                <w:sz w:val="24"/>
+                <w:szCs w:val="24"/>
+                <w:bdr w:val="none" w:sz="0" w:space="0" w:color="auto" w:frame="1"/>
+              </w:rPr>
+              <w:t xml:space="preserve"> </w:t>
+            </w:r>
+            <w:r>
+              <w:rPr>
+                <w:rStyle w:val="color-black"/>
+                <w:rFonts w:ascii="Arial" w:hAnsi="Arial" w:cs="Arial"/>
+                <w:b w:val="0"/>
+                <w:bCs w:val="0"/>
+                <w:color w:val="999999"/>
+                <w:sz w:val="24"/>
+                <w:szCs w:val="24"/>
+                <w:bdr w:val="none" w:sz="0" w:space="0" w:color="auto" w:frame="1"/>
+              </w:rPr>
+              <w:t>/'ɔ:kistrə/</w:t>
+            </w:r>
+            <w:r>
+              <w:rPr>
+                <w:rFonts w:ascii="Arial" w:hAnsi="Arial" w:cs="Arial"/>
+                <w:color w:val="0A7BE9"/>
+                <w:sz w:val="33"/>
+                <w:szCs w:val="33"/>
+              </w:rPr>
+              <w:t>   dàn nhạc</w:t>
+            </w:r>
+          </w:p>
+          <w:p>
+            <w:pPr>
+              <w:pStyle w:val="Heading2"/>
+              <w:shd w:val="clear" w:color="auto" w:fill="FFFFFF"/>
+              <w:spacing w:before="0"/>
+              <w:outlineLvl w:val="1"/>
+              <w:rPr>
+                <w:rFonts w:ascii="Arial" w:hAnsi="Arial" w:cs="Arial"/>
+                <w:color w:val="0A7BE9"/>
+                <w:sz w:val="33"/>
+                <w:szCs w:val="33"/>
+              </w:rPr>
+            </w:pPr>
+            <w:r>
+              <w:rPr>
+                <w:rFonts w:ascii="Arial" w:hAnsi="Arial" w:cs="Arial"/>
+                <w:i/>
+                <w:color w:val="000000"/>
+                <w:sz w:val="18"/>
+                <w:szCs w:val="18"/>
+              </w:rPr>
+              <w:t xml:space="preserve">Tempo </w:t>
+            </w:r>
+            <w:r>
+              <w:rPr>
+                <w:rStyle w:val="Default"/>
+                <w:rFonts w:ascii="Arial" w:hAnsi="Arial" w:cs="Arial"/>
+                <w:b w:val="0"/>
+                <w:bCs w:val="0"/>
+                <w:color w:val="999999"/>
+                <w:sz w:val="24"/>
+                <w:szCs w:val="24"/>
+                <w:bdr w:val="none" w:sz="0" w:space="0" w:color="auto" w:frame="1"/>
+              </w:rPr>
+              <w:t xml:space="preserve"> </w:t>
+            </w:r>
+            <w:r>
+              <w:rPr>
+                <w:rStyle w:val="color-black"/>
+                <w:rFonts w:ascii="Arial" w:hAnsi="Arial" w:cs="Arial"/>
+                <w:b w:val="0"/>
+                <w:bCs w:val="0"/>
+                <w:color w:val="999999"/>
+                <w:sz w:val="24"/>
+                <w:szCs w:val="24"/>
+                <w:bdr w:val="none" w:sz="0" w:space="0" w:color="auto" w:frame="1"/>
+              </w:rPr>
+              <w:t>/'tempəʊ/</w:t>
+            </w:r>
+            <w:r>
+              <w:rPr>
+                <w:rFonts w:ascii="Arial" w:hAnsi="Arial" w:cs="Arial"/>
+                <w:color w:val="0A7BE9"/>
+                <w:sz w:val="33"/>
+                <w:szCs w:val="33"/>
+              </w:rPr>
+              <w:t> - nhịp độ (tốc độ của bài nhạc)</w:t>
+            </w:r>
+          </w:p>
+          <w:p>
+            <w:pPr>
+              <w:pStyle w:val="Heading2"/>
+              <w:shd w:val="clear" w:color="auto" w:fill="FFFFFF"/>
+              <w:spacing w:before="0"/>
+              <w:outlineLvl w:val="1"/>
+              <w:rPr>
+                <w:rFonts w:ascii="Arial" w:hAnsi="Arial" w:cs="Arial"/>
+                <w:color w:val="0A7BE9"/>
+                <w:sz w:val="33"/>
+                <w:szCs w:val="33"/>
+              </w:rPr>
+            </w:pPr>
+            <w:r>
+              <w:rPr>
+                <w:rFonts w:ascii="Arial" w:hAnsi="Arial" w:cs="Arial"/>
+                <w:color w:val="auto"/>
+                <w:sz w:val="33"/>
+                <w:szCs w:val="33"/>
+              </w:rPr>
+              <w:t>bolero</w:t>
+            </w:r>
+            <w:r>
+              <w:rPr>
+                <w:rFonts w:ascii="Arial" w:hAnsi="Arial" w:cs="Arial"/>
+                <w:color w:val="0A7BE9"/>
+                <w:sz w:val="33"/>
+                <w:szCs w:val="33"/>
+              </w:rPr>
+              <w:t> </w:t>
+            </w:r>
+            <w:r>
+              <w:rPr>
+                <w:rStyle w:val="color-black"/>
+                <w:rFonts w:ascii="Arial" w:hAnsi="Arial" w:cs="Arial"/>
+                <w:b w:val="0"/>
+                <w:bCs w:val="0"/>
+                <w:color w:val="999999"/>
+                <w:sz w:val="24"/>
+                <w:szCs w:val="24"/>
+                <w:bdr w:val="none" w:sz="0" w:space="0" w:color="auto" w:frame="1"/>
+              </w:rPr>
+              <w:t>/bə'leərəʊ/</w:t>
+            </w:r>
+            <w:r>
+              <w:rPr>
+                <w:rFonts w:ascii="Arial" w:hAnsi="Arial" w:cs="Arial"/>
+                <w:color w:val="0A7BE9"/>
+                <w:sz w:val="33"/>
+                <w:szCs w:val="33"/>
+              </w:rPr>
+              <w:t>  - điều nhạc có nguồn gốc Tây Ban Nha ( được sử dụng phổ biển trong các bài nhạc vàng của Việt Nam)</w:t>
+            </w:r>
+          </w:p>
+          <w:p>
+            <w:pPr>
+              <w:pStyle w:val="Heading2"/>
+              <w:shd w:val="clear" w:color="auto" w:fill="FFFFFF"/>
+              <w:spacing w:before="0"/>
+              <w:rPr>
+                <w:rFonts w:ascii="Arial" w:hAnsi="Arial" w:cs="Arial"/>
+                <w:color w:val="0A7BE9"/>
+                <w:sz w:val="33"/>
+                <w:szCs w:val="33"/>
+              </w:rPr>
+            </w:pPr>
+            <w:r>
+              <w:t xml:space="preserve">instrument - </w:t>
+            </w:r>
+            <w:r>
+              <w:rPr>
+                <w:rStyle w:val="color-black"/>
+                <w:rFonts w:ascii="Arial" w:hAnsi="Arial" w:cs="Arial"/>
+                <w:b w:val="0"/>
+                <w:bCs w:val="0"/>
+                <w:color w:val="999999"/>
+                <w:sz w:val="24"/>
+                <w:szCs w:val="24"/>
+                <w:bdr w:val="none" w:sz="0" w:space="0" w:color="auto" w:frame="1"/>
+              </w:rPr>
+              <w:t>/'instrʊmənt/</w:t>
+            </w:r>
+            <w:r>
+              <w:rPr>
+                <w:rFonts w:ascii="Arial" w:hAnsi="Arial" w:cs="Arial"/>
+                <w:color w:val="0A7BE9"/>
+                <w:sz w:val="33"/>
+                <w:szCs w:val="33"/>
+              </w:rPr>
+              <w:t> - nhạc cụ, dụng cụ</w:t>
             </w:r>
           </w:p>
         </w:tc>
@@ -2346,6 +3079,7 @@
                 <w:sz w:val="18"/>
                 <w:szCs w:val="18"/>
               </w:rPr>
+              <w:lastRenderedPageBreak/>
               <w:t>The teacher can correct each student's sentence.</w:t>
             </w:r>
           </w:p>
@@ -2374,6 +3108,7 @@
                 <w:sz w:val="18"/>
                 <w:szCs w:val="18"/>
               </w:rPr>
+              <w:lastRenderedPageBreak/>
               <w:t>Slide 6</w:t>
             </w:r>
             <w:r>
@@ -2635,6 +3370,966 @@
             <w:pPr>
               <w:jc w:val="left"/>
               <w:rPr>
+                <w:rFonts w:ascii="Arial" w:hAnsi="Arial" w:cs="Arial"/>
+                <w:i/>
+                <w:sz w:val="18"/>
+                <w:szCs w:val="18"/>
+              </w:rPr>
+            </w:pPr>
+            <w:r>
+              <w:rPr>
+                <w:rFonts w:ascii="Arial" w:hAnsi="Arial" w:cs="Arial"/>
+                <w:i/>
+                <w:sz w:val="18"/>
+                <w:szCs w:val="18"/>
+              </w:rPr>
+              <w:t xml:space="preserve">- Here are </w:t>
+            </w:r>
+            <w:r>
+              <w:rPr>
+                <w:rFonts w:ascii="Arial" w:hAnsi="Arial" w:cs="Arial"/>
+                <w:i/>
+                <w:sz w:val="18"/>
+                <w:szCs w:val="18"/>
+              </w:rPr>
+              <w:t>the</w:t>
+            </w:r>
+            <w:r>
+              <w:rPr>
+                <w:rFonts w:ascii="Arial" w:hAnsi="Arial" w:cs="Arial"/>
+                <w:i/>
+                <w:sz w:val="18"/>
+                <w:szCs w:val="18"/>
+              </w:rPr>
+              <w:t xml:space="preserve"> words that contain the</w:t>
+            </w:r>
+            <w:r>
+              <w:rPr>
+                <w:rFonts w:ascii="Arial" w:hAnsi="Arial" w:cs="Arial"/>
+                <w:i/>
+                <w:sz w:val="18"/>
+                <w:szCs w:val="18"/>
+              </w:rPr>
+              <w:t xml:space="preserve"> sounds. I will read them aloud </w:t>
+            </w:r>
+            <w:r>
+              <w:rPr>
+                <w:rFonts w:ascii="Arial" w:hAnsi="Arial" w:cs="Arial"/>
+                <w:i/>
+                <w:sz w:val="18"/>
+                <w:szCs w:val="18"/>
+              </w:rPr>
+              <w:t>then I’d like you to repeat after me. (one on one)</w:t>
+            </w:r>
+          </w:p>
+          <w:p>
+            <w:pPr>
+              <w:jc w:val="left"/>
+              <w:rPr>
+                <w:rFonts w:ascii="Arial" w:hAnsi="Arial" w:cs="Arial"/>
+                <w:i/>
+                <w:sz w:val="18"/>
+                <w:szCs w:val="18"/>
+              </w:rPr>
+            </w:pPr>
+          </w:p>
+          <w:p>
+            <w:pPr>
+              <w:jc w:val="left"/>
+              <w:rPr>
+                <w:rStyle w:val="textphonetic"/>
+                <w:rFonts w:ascii="Arial" w:hAnsi="Arial" w:cs="Arial"/>
+                <w:color w:val="0076AE"/>
+              </w:rPr>
+            </w:pPr>
+            <w:r>
+              <w:rPr>
+                <w:rStyle w:val="textphonetic"/>
+                <w:rFonts w:ascii="Arial" w:hAnsi="Arial" w:cs="Arial"/>
+                <w:color w:val="0076AE"/>
+                <w:shd w:val="clear" w:color="auto" w:fill="FFFFFF"/>
+              </w:rPr>
+              <w:t>/s/</w:t>
+            </w:r>
+            <w:r>
+              <w:rPr>
+                <w:rStyle w:val="ta123dich"/>
+                <w:rFonts w:ascii="Arial" w:hAnsi="Arial" w:cs="Arial"/>
+                <w:color w:val="333333"/>
+                <w:shd w:val="clear" w:color="auto" w:fill="FFFFFF"/>
+              </w:rPr>
+              <w:t> is a voiceless consonant sound.</w:t>
+            </w:r>
+            <w:r>
+              <w:rPr>
+                <w:rFonts w:ascii="Arial" w:hAnsi="Arial" w:cs="Arial"/>
+                <w:color w:val="333333"/>
+              </w:rPr>
+              <w:br/>
+            </w:r>
+            <w:r>
+              <w:rPr>
+                <w:rStyle w:val="ta123dich"/>
+                <w:rFonts w:ascii="Arial" w:hAnsi="Arial" w:cs="Arial"/>
+                <w:color w:val="333333"/>
+                <w:shd w:val="clear" w:color="auto" w:fill="FFFFFF"/>
+              </w:rPr>
+              <w:t>To make this sound:</w:t>
+            </w:r>
+            <w:r>
+              <w:rPr>
+                <w:rFonts w:ascii="Arial" w:hAnsi="Arial" w:cs="Arial"/>
+                <w:color w:val="333333"/>
+              </w:rPr>
+              <w:br/>
+            </w:r>
+            <w:r>
+              <w:rPr>
+                <w:rStyle w:val="ta123dich"/>
+                <w:rFonts w:ascii="Arial" w:hAnsi="Arial" w:cs="Arial"/>
+                <w:color w:val="333333"/>
+                <w:shd w:val="clear" w:color="auto" w:fill="FFFFFF"/>
+              </w:rPr>
+              <w:t>Put your tongue forward behind your top teeth first.</w:t>
+            </w:r>
+            <w:r>
+              <w:rPr>
+                <w:rFonts w:ascii="Arial" w:hAnsi="Arial" w:cs="Arial"/>
+                <w:color w:val="333333"/>
+              </w:rPr>
+              <w:br/>
+            </w:r>
+            <w:r>
+              <w:rPr>
+                <w:rStyle w:val="ta123dich"/>
+                <w:rFonts w:ascii="Arial" w:hAnsi="Arial" w:cs="Arial"/>
+                <w:color w:val="333333"/>
+                <w:shd w:val="clear" w:color="auto" w:fill="FFFFFF"/>
+              </w:rPr>
+              <w:t>Then force the air out over the top of your tongue.</w:t>
+            </w:r>
+            <w:r>
+              <w:rPr>
+                <w:rFonts w:ascii="Arial" w:hAnsi="Arial" w:cs="Arial"/>
+                <w:color w:val="333333"/>
+              </w:rPr>
+              <w:t> </w:t>
+            </w:r>
+            <w:r>
+              <w:rPr>
+                <w:rFonts w:ascii="Arial" w:hAnsi="Arial" w:cs="Arial"/>
+                <w:color w:val="333333"/>
+              </w:rPr>
+              <w:br/>
+            </w:r>
+            <w:r>
+              <w:rPr>
+                <w:rStyle w:val="ta123dich"/>
+                <w:rFonts w:ascii="Arial" w:hAnsi="Arial" w:cs="Arial"/>
+                <w:color w:val="333333"/>
+              </w:rPr>
+              <w:t>It’s pronounced </w:t>
+            </w:r>
+            <w:r>
+              <w:rPr>
+                <w:rStyle w:val="textphonetic"/>
+                <w:rFonts w:ascii="Arial" w:hAnsi="Arial" w:cs="Arial"/>
+                <w:color w:val="0076AE"/>
+              </w:rPr>
+              <w:t>/s/</w:t>
+            </w:r>
+            <w:r>
+              <w:rPr>
+                <w:rStyle w:val="ta123dich"/>
+                <w:rFonts w:ascii="Arial" w:hAnsi="Arial" w:cs="Arial"/>
+                <w:color w:val="333333"/>
+              </w:rPr>
+              <w:t>…</w:t>
+            </w:r>
+            <w:r>
+              <w:rPr>
+                <w:rStyle w:val="textphonetic"/>
+                <w:rFonts w:ascii="Arial" w:hAnsi="Arial" w:cs="Arial"/>
+                <w:color w:val="0076AE"/>
+              </w:rPr>
+              <w:t>/s/</w:t>
+            </w:r>
+          </w:p>
+          <w:p>
+            <w:pPr>
+              <w:jc w:val="left"/>
+              <w:rPr>
+                <w:rStyle w:val="textphonetic"/>
+                <w:rFonts w:ascii="Arial" w:hAnsi="Arial" w:cs="Arial"/>
+                <w:color w:val="0076AE"/>
+              </w:rPr>
+            </w:pPr>
+          </w:p>
+          <w:p>
+            <w:pPr>
+              <w:jc w:val="left"/>
+              <w:rPr>
+                <w:rStyle w:val="textphonetic"/>
+                <w:rFonts w:ascii="Arial" w:hAnsi="Arial" w:cs="Arial"/>
+                <w:color w:val="0076AE"/>
+              </w:rPr>
+            </w:pPr>
+            <w:r>
+              <w:rPr>
+                <w:rStyle w:val="ta123dich"/>
+                <w:rFonts w:ascii="Arial" w:hAnsi="Arial" w:cs="Arial"/>
+                <w:color w:val="333333"/>
+                <w:shd w:val="clear" w:color="auto" w:fill="FFFFFF"/>
+              </w:rPr>
+              <w:t>Six</w:t>
+            </w:r>
+            <w:r>
+              <w:rPr>
+                <w:rStyle w:val="textphonetic"/>
+                <w:rFonts w:ascii="Arial" w:hAnsi="Arial" w:cs="Arial"/>
+                <w:color w:val="0076AE"/>
+              </w:rPr>
+              <w:t> /sɪks/</w:t>
+            </w:r>
+            <w:r>
+              <w:rPr>
+                <w:rFonts w:ascii="Arial" w:hAnsi="Arial" w:cs="Arial"/>
+                <w:color w:val="333333"/>
+              </w:rPr>
+              <w:br/>
+            </w:r>
+            <w:r>
+              <w:rPr>
+                <w:rStyle w:val="ta123dich"/>
+                <w:rFonts w:ascii="Arial" w:hAnsi="Arial" w:cs="Arial"/>
+                <w:color w:val="333333"/>
+                <w:shd w:val="clear" w:color="auto" w:fill="FFFFFF"/>
+              </w:rPr>
+              <w:t>Star</w:t>
+            </w:r>
+            <w:r>
+              <w:rPr>
+                <w:rFonts w:ascii="Arial" w:hAnsi="Arial" w:cs="Arial"/>
+                <w:color w:val="333333"/>
+              </w:rPr>
+              <w:t> </w:t>
+            </w:r>
+            <w:r>
+              <w:rPr>
+                <w:rStyle w:val="textphonetic"/>
+                <w:rFonts w:ascii="Arial" w:hAnsi="Arial" w:cs="Arial"/>
+                <w:color w:val="0076AE"/>
+              </w:rPr>
+              <w:t>/stɑːr/</w:t>
+            </w:r>
+            <w:r>
+              <w:rPr>
+                <w:rFonts w:ascii="Arial" w:hAnsi="Arial" w:cs="Arial"/>
+                <w:color w:val="333333"/>
+              </w:rPr>
+              <w:br/>
+            </w:r>
+            <w:r>
+              <w:rPr>
+                <w:rStyle w:val="ta123dich"/>
+                <w:rFonts w:ascii="Arial" w:hAnsi="Arial" w:cs="Arial"/>
+                <w:color w:val="333333"/>
+              </w:rPr>
+              <w:t>Bus</w:t>
+            </w:r>
+            <w:r>
+              <w:rPr>
+                <w:rStyle w:val="textphonetic"/>
+                <w:rFonts w:ascii="Arial" w:hAnsi="Arial" w:cs="Arial"/>
+                <w:color w:val="0076AE"/>
+              </w:rPr>
+              <w:t> /bʌs/</w:t>
+            </w:r>
+            <w:r>
+              <w:rPr>
+                <w:rFonts w:ascii="Arial" w:hAnsi="Arial" w:cs="Arial"/>
+                <w:color w:val="333333"/>
+              </w:rPr>
+              <w:br/>
+            </w:r>
+            <w:r>
+              <w:rPr>
+                <w:rStyle w:val="ta123dich"/>
+                <w:rFonts w:ascii="Arial" w:hAnsi="Arial" w:cs="Arial"/>
+                <w:color w:val="333333"/>
+              </w:rPr>
+              <w:t>Class</w:t>
+            </w:r>
+            <w:r>
+              <w:rPr>
+                <w:rStyle w:val="textphonetic"/>
+                <w:rFonts w:ascii="Arial" w:hAnsi="Arial" w:cs="Arial"/>
+                <w:color w:val="0076AE"/>
+              </w:rPr>
+              <w:t> /klæs/</w:t>
+            </w:r>
+            <w:r>
+              <w:rPr>
+                <w:rFonts w:ascii="Arial" w:hAnsi="Arial" w:cs="Arial"/>
+                <w:color w:val="333333"/>
+              </w:rPr>
+              <w:br/>
+            </w:r>
+            <w:r>
+              <w:rPr>
+                <w:rStyle w:val="ta123dich"/>
+                <w:rFonts w:ascii="Arial" w:hAnsi="Arial" w:cs="Arial"/>
+                <w:color w:val="333333"/>
+              </w:rPr>
+              <w:t>Song</w:t>
+            </w:r>
+            <w:r>
+              <w:rPr>
+                <w:rStyle w:val="textphonetic"/>
+                <w:rFonts w:ascii="Arial" w:hAnsi="Arial" w:cs="Arial"/>
+                <w:color w:val="0076AE"/>
+              </w:rPr>
+              <w:t> /sɔːŋ/</w:t>
+            </w:r>
+          </w:p>
+          <w:p>
+            <w:pPr>
+              <w:jc w:val="left"/>
+              <w:rPr>
+                <w:rStyle w:val="textphonetic"/>
+                <w:rFonts w:ascii="Arial" w:hAnsi="Arial" w:cs="Arial"/>
+                <w:color w:val="0076AE"/>
+              </w:rPr>
+            </w:pPr>
+            <w:r>
+              <w:rPr>
+                <w:rStyle w:val="ta123dich"/>
+                <w:rFonts w:ascii="Arial" w:hAnsi="Arial" w:cs="Arial"/>
+                <w:color w:val="333333"/>
+                <w:shd w:val="clear" w:color="auto" w:fill="FFFFFF"/>
+              </w:rPr>
+              <w:t>City</w:t>
+            </w:r>
+            <w:r>
+              <w:rPr>
+                <w:rStyle w:val="textphonetic"/>
+                <w:rFonts w:ascii="Arial" w:hAnsi="Arial" w:cs="Arial"/>
+                <w:color w:val="0076AE"/>
+              </w:rPr>
+              <w:t> /ˈsɪti/</w:t>
+            </w:r>
+            <w:r>
+              <w:rPr>
+                <w:rFonts w:ascii="Arial" w:hAnsi="Arial" w:cs="Arial"/>
+                <w:color w:val="333333"/>
+              </w:rPr>
+              <w:br/>
+            </w:r>
+            <w:r>
+              <w:rPr>
+                <w:rStyle w:val="ta123dich"/>
+                <w:rFonts w:ascii="Arial" w:hAnsi="Arial" w:cs="Arial"/>
+                <w:color w:val="333333"/>
+              </w:rPr>
+              <w:t>Pencil</w:t>
+            </w:r>
+            <w:r>
+              <w:rPr>
+                <w:rStyle w:val="textphonetic"/>
+                <w:rFonts w:ascii="Arial" w:hAnsi="Arial" w:cs="Arial"/>
+                <w:color w:val="0076AE"/>
+              </w:rPr>
+              <w:t> /'pensl/</w:t>
+            </w:r>
+            <w:r>
+              <w:rPr>
+                <w:rFonts w:ascii="Arial" w:hAnsi="Arial" w:cs="Arial"/>
+                <w:color w:val="333333"/>
+              </w:rPr>
+              <w:br/>
+            </w:r>
+            <w:r>
+              <w:rPr>
+                <w:rStyle w:val="ta123dich"/>
+                <w:rFonts w:ascii="Arial" w:hAnsi="Arial" w:cs="Arial"/>
+                <w:color w:val="333333"/>
+                <w:shd w:val="clear" w:color="auto" w:fill="FFFFFF"/>
+              </w:rPr>
+              <w:t>Sister</w:t>
+            </w:r>
+            <w:r>
+              <w:rPr>
+                <w:rFonts w:ascii="Arial" w:hAnsi="Arial" w:cs="Arial"/>
+                <w:color w:val="333333"/>
+              </w:rPr>
+              <w:t> </w:t>
+            </w:r>
+            <w:r>
+              <w:rPr>
+                <w:rStyle w:val="textphonetic"/>
+                <w:rFonts w:ascii="Arial" w:hAnsi="Arial" w:cs="Arial"/>
+                <w:color w:val="0076AE"/>
+              </w:rPr>
+              <w:t>/ˈsɪstər/</w:t>
+            </w:r>
+            <w:r>
+              <w:rPr>
+                <w:rFonts w:ascii="Arial" w:hAnsi="Arial" w:cs="Arial"/>
+                <w:color w:val="333333"/>
+              </w:rPr>
+              <w:br/>
+            </w:r>
+            <w:r>
+              <w:rPr>
+                <w:rStyle w:val="ta123dich"/>
+                <w:rFonts w:ascii="Arial" w:hAnsi="Arial" w:cs="Arial"/>
+                <w:color w:val="333333"/>
+                <w:shd w:val="clear" w:color="auto" w:fill="FFFFFF"/>
+              </w:rPr>
+              <w:t>Science</w:t>
+            </w:r>
+            <w:r>
+              <w:rPr>
+                <w:rFonts w:ascii="Arial" w:hAnsi="Arial" w:cs="Arial"/>
+                <w:color w:val="333333"/>
+              </w:rPr>
+              <w:t> </w:t>
+            </w:r>
+            <w:r>
+              <w:rPr>
+                <w:rStyle w:val="textphonetic"/>
+                <w:rFonts w:ascii="Arial" w:hAnsi="Arial" w:cs="Arial"/>
+                <w:color w:val="0076AE"/>
+              </w:rPr>
+              <w:t>/ˈsaɪəns/</w:t>
+            </w:r>
+            <w:r>
+              <w:rPr>
+                <w:rFonts w:ascii="Arial" w:hAnsi="Arial" w:cs="Arial"/>
+                <w:color w:val="D76C02"/>
+              </w:rPr>
+              <w:br/>
+            </w:r>
+            <w:r>
+              <w:rPr>
+                <w:rStyle w:val="ta123dich"/>
+                <w:rFonts w:ascii="Arial" w:hAnsi="Arial" w:cs="Arial"/>
+                <w:color w:val="333333"/>
+                <w:shd w:val="clear" w:color="auto" w:fill="FFFFFF"/>
+              </w:rPr>
+              <w:t>Century</w:t>
+            </w:r>
+            <w:r>
+              <w:rPr>
+                <w:rStyle w:val="textphonetic"/>
+                <w:rFonts w:ascii="Arial" w:hAnsi="Arial" w:cs="Arial"/>
+                <w:color w:val="0076AE"/>
+              </w:rPr>
+              <w:t> /ˈsentʃəri/</w:t>
+            </w:r>
+          </w:p>
+          <w:p>
+            <w:pPr>
+              <w:jc w:val="left"/>
+              <w:rPr>
+                <w:rStyle w:val="textphonetic"/>
+                <w:color w:val="0076AE"/>
+              </w:rPr>
+            </w:pPr>
+          </w:p>
+          <w:p>
+            <w:pPr>
+              <w:jc w:val="left"/>
+              <w:rPr>
+                <w:rStyle w:val="textphonetic"/>
+                <w:rFonts w:ascii="Arial" w:hAnsi="Arial" w:cs="Arial"/>
+                <w:color w:val="0076AE"/>
+              </w:rPr>
+            </w:pPr>
+            <w:r>
+              <w:rPr>
+                <w:rStyle w:val="ta123dich"/>
+                <w:rFonts w:ascii="Arial" w:hAnsi="Arial" w:cs="Arial"/>
+                <w:color w:val="333333"/>
+                <w:shd w:val="clear" w:color="auto" w:fill="FFFFFF"/>
+              </w:rPr>
+              <w:t>It’s the worst storm I’ve seen.</w:t>
+            </w:r>
+            <w:r>
+              <w:rPr>
+                <w:rFonts w:ascii="Arial" w:hAnsi="Arial" w:cs="Arial"/>
+                <w:color w:val="333333"/>
+              </w:rPr>
+              <w:br/>
+            </w:r>
+            <w:r>
+              <w:rPr>
+                <w:rStyle w:val="textphonetic"/>
+                <w:rFonts w:ascii="Arial" w:hAnsi="Arial" w:cs="Arial"/>
+                <w:color w:val="0076AE"/>
+              </w:rPr>
+              <w:t>/ɪts ðə wɜːrst stɔːrm aɪv si:n/</w:t>
+            </w:r>
+            <w:r>
+              <w:rPr>
+                <w:rFonts w:ascii="Arial" w:hAnsi="Arial" w:cs="Arial"/>
+                <w:color w:val="0076AE"/>
+              </w:rPr>
+              <w:br/>
+            </w:r>
+            <w:r>
+              <w:rPr>
+                <w:rStyle w:val="ta123dich"/>
+                <w:rFonts w:ascii="Arial" w:hAnsi="Arial" w:cs="Arial"/>
+                <w:color w:val="333333"/>
+                <w:shd w:val="clear" w:color="auto" w:fill="FFFFFF"/>
+              </w:rPr>
+              <w:t>Miss Smith cooks the best feast.</w:t>
+            </w:r>
+            <w:r>
+              <w:rPr>
+                <w:rFonts w:ascii="Arial" w:hAnsi="Arial" w:cs="Arial"/>
+                <w:color w:val="333333"/>
+              </w:rPr>
+              <w:br/>
+            </w:r>
+            <w:r>
+              <w:rPr>
+                <w:rStyle w:val="textphonetic"/>
+                <w:rFonts w:ascii="Arial" w:hAnsi="Arial" w:cs="Arial"/>
+                <w:color w:val="0076AE"/>
+              </w:rPr>
+              <w:lastRenderedPageBreak/>
+              <w:t>/mɪs smɪθ kʊks ðə best fi:st/</w:t>
+            </w:r>
+            <w:r>
+              <w:rPr>
+                <w:rFonts w:ascii="Arial" w:hAnsi="Arial" w:cs="Arial"/>
+                <w:color w:val="333333"/>
+              </w:rPr>
+              <w:br/>
+            </w:r>
+            <w:r>
+              <w:rPr>
+                <w:rStyle w:val="ta123dich"/>
+                <w:rFonts w:ascii="Arial" w:hAnsi="Arial" w:cs="Arial"/>
+                <w:color w:val="333333"/>
+              </w:rPr>
+              <w:t>Small Stephen still smiles sweetly.</w:t>
+            </w:r>
+            <w:r>
+              <w:rPr>
+                <w:rFonts w:ascii="Arial" w:hAnsi="Arial" w:cs="Arial"/>
+                <w:color w:val="333333"/>
+              </w:rPr>
+              <w:br/>
+            </w:r>
+            <w:r>
+              <w:rPr>
+                <w:rStyle w:val="textphonetic"/>
+                <w:rFonts w:ascii="Arial" w:hAnsi="Arial" w:cs="Arial"/>
+                <w:color w:val="0076AE"/>
+              </w:rPr>
+              <w:t>/smɔːl 'sti:vn stɪl smaɪlz 'swi:tli/</w:t>
+            </w:r>
+          </w:p>
+          <w:p>
+            <w:pPr>
+              <w:jc w:val="left"/>
+              <w:rPr>
+                <w:rStyle w:val="textphonetic"/>
+                <w:rFonts w:ascii="Arial" w:hAnsi="Arial" w:cs="Arial"/>
+                <w:color w:val="0076AE"/>
+              </w:rPr>
+            </w:pPr>
+          </w:p>
+          <w:p>
+            <w:pPr>
+              <w:jc w:val="left"/>
+              <w:rPr>
+                <w:rStyle w:val="textphonetic"/>
+                <w:rFonts w:ascii="Arial" w:hAnsi="Arial" w:cs="Arial"/>
+                <w:color w:val="0076AE"/>
+              </w:rPr>
+            </w:pPr>
+            <w:r>
+              <w:rPr>
+                <w:rStyle w:val="textphonetic"/>
+                <w:rFonts w:ascii="Arial" w:hAnsi="Arial" w:cs="Arial"/>
+                <w:color w:val="0076AE"/>
+                <w:shd w:val="clear" w:color="auto" w:fill="FFFFFF"/>
+              </w:rPr>
+              <w:t>/ʃ/</w:t>
+            </w:r>
+            <w:r>
+              <w:rPr>
+                <w:rStyle w:val="ta123dich"/>
+                <w:rFonts w:ascii="Arial" w:hAnsi="Arial" w:cs="Arial"/>
+                <w:color w:val="333333"/>
+                <w:shd w:val="clear" w:color="auto" w:fill="FFFFFF"/>
+              </w:rPr>
+              <w:t> is a voiceless consonant sound.</w:t>
+            </w:r>
+            <w:r>
+              <w:rPr>
+                <w:rFonts w:ascii="Arial" w:hAnsi="Arial" w:cs="Arial"/>
+                <w:color w:val="333333"/>
+              </w:rPr>
+              <w:br/>
+            </w:r>
+            <w:r>
+              <w:rPr>
+                <w:rStyle w:val="ta123dich"/>
+                <w:rFonts w:ascii="Arial" w:hAnsi="Arial" w:cs="Arial"/>
+                <w:color w:val="333333"/>
+                <w:shd w:val="clear" w:color="auto" w:fill="FFFFFF"/>
+              </w:rPr>
+              <w:t>To make this sound:</w:t>
+            </w:r>
+            <w:r>
+              <w:rPr>
+                <w:rFonts w:ascii="Arial" w:hAnsi="Arial" w:cs="Arial"/>
+                <w:color w:val="333333"/>
+              </w:rPr>
+              <w:br/>
+            </w:r>
+            <w:r>
+              <w:rPr>
+                <w:rStyle w:val="ta123dich"/>
+                <w:rFonts w:ascii="Arial" w:hAnsi="Arial" w:cs="Arial"/>
+                <w:color w:val="333333"/>
+                <w:shd w:val="clear" w:color="auto" w:fill="FFFFFF"/>
+              </w:rPr>
+              <w:t>Put your tongue up and back a little</w:t>
+            </w:r>
+            <w:r>
+              <w:rPr>
+                <w:rFonts w:ascii="Arial" w:hAnsi="Arial" w:cs="Arial"/>
+                <w:color w:val="333333"/>
+              </w:rPr>
+              <w:br/>
+            </w:r>
+            <w:r>
+              <w:rPr>
+                <w:rStyle w:val="ta123dich"/>
+                <w:rFonts w:ascii="Arial" w:hAnsi="Arial" w:cs="Arial"/>
+                <w:color w:val="333333"/>
+                <w:shd w:val="clear" w:color="auto" w:fill="FFFFFF"/>
+              </w:rPr>
+              <w:t>Push your lip forward into a circle.</w:t>
+            </w:r>
+            <w:r>
+              <w:rPr>
+                <w:rFonts w:ascii="Arial" w:hAnsi="Arial" w:cs="Arial"/>
+                <w:color w:val="333333"/>
+              </w:rPr>
+              <w:t> </w:t>
+            </w:r>
+            <w:r>
+              <w:rPr>
+                <w:rFonts w:ascii="Arial" w:hAnsi="Arial" w:cs="Arial"/>
+                <w:color w:val="333333"/>
+              </w:rPr>
+              <w:br/>
+            </w:r>
+            <w:r>
+              <w:rPr>
+                <w:rStyle w:val="ta123dich"/>
+                <w:rFonts w:ascii="Arial" w:hAnsi="Arial" w:cs="Arial"/>
+                <w:color w:val="333333"/>
+              </w:rPr>
+              <w:t>It’s pronounced </w:t>
+            </w:r>
+            <w:r>
+              <w:rPr>
+                <w:rStyle w:val="textphonetic"/>
+                <w:rFonts w:ascii="Arial" w:hAnsi="Arial" w:cs="Arial"/>
+                <w:color w:val="0076AE"/>
+              </w:rPr>
+              <w:t>/ʃ/</w:t>
+            </w:r>
+            <w:r>
+              <w:rPr>
+                <w:rStyle w:val="ta123dich"/>
+                <w:rFonts w:ascii="Arial" w:hAnsi="Arial" w:cs="Arial"/>
+                <w:color w:val="333333"/>
+              </w:rPr>
+              <w:t>....</w:t>
+            </w:r>
+            <w:r>
+              <w:rPr>
+                <w:rStyle w:val="textphonetic"/>
+                <w:rFonts w:ascii="Arial" w:hAnsi="Arial" w:cs="Arial"/>
+                <w:color w:val="0076AE"/>
+              </w:rPr>
+              <w:t>/ʃ/</w:t>
+            </w:r>
+          </w:p>
+          <w:p>
+            <w:pPr>
+              <w:jc w:val="left"/>
+              <w:rPr>
+                <w:rStyle w:val="textphonetic"/>
+                <w:rFonts w:ascii="Arial" w:hAnsi="Arial" w:cs="Arial"/>
+                <w:color w:val="0076AE"/>
+              </w:rPr>
+            </w:pPr>
+            <w:r>
+              <w:rPr>
+                <w:rStyle w:val="ta123dich"/>
+                <w:rFonts w:ascii="Arial" w:hAnsi="Arial" w:cs="Arial"/>
+                <w:color w:val="333333"/>
+                <w:shd w:val="clear" w:color="auto" w:fill="FFFFFF"/>
+              </w:rPr>
+              <w:t>She</w:t>
+            </w:r>
+            <w:r>
+              <w:rPr>
+                <w:rStyle w:val="textphonetic"/>
+                <w:rFonts w:ascii="Arial" w:hAnsi="Arial" w:cs="Arial"/>
+                <w:color w:val="0076AE"/>
+              </w:rPr>
+              <w:t> /ʃi/</w:t>
+            </w:r>
+            <w:r>
+              <w:rPr>
+                <w:rFonts w:ascii="Arial" w:hAnsi="Arial" w:cs="Arial"/>
+                <w:color w:val="333333"/>
+              </w:rPr>
+              <w:br/>
+            </w:r>
+            <w:r>
+              <w:rPr>
+                <w:rStyle w:val="ta123dich"/>
+                <w:rFonts w:ascii="Arial" w:hAnsi="Arial" w:cs="Arial"/>
+                <w:color w:val="333333"/>
+                <w:shd w:val="clear" w:color="auto" w:fill="FFFFFF"/>
+              </w:rPr>
+              <w:t>Shop</w:t>
+            </w:r>
+            <w:r>
+              <w:rPr>
+                <w:rFonts w:ascii="Arial" w:hAnsi="Arial" w:cs="Arial"/>
+                <w:color w:val="333333"/>
+              </w:rPr>
+              <w:t> </w:t>
+            </w:r>
+            <w:r>
+              <w:rPr>
+                <w:rStyle w:val="textphonetic"/>
+                <w:rFonts w:ascii="Arial" w:hAnsi="Arial" w:cs="Arial"/>
+                <w:color w:val="0076AE"/>
+              </w:rPr>
+              <w:t>/ʃɑːp/</w:t>
+            </w:r>
+            <w:r>
+              <w:rPr>
+                <w:rFonts w:ascii="Arial" w:hAnsi="Arial" w:cs="Arial"/>
+                <w:color w:val="333333"/>
+              </w:rPr>
+              <w:br/>
+            </w:r>
+            <w:r>
+              <w:rPr>
+                <w:rStyle w:val="ta123dich"/>
+                <w:rFonts w:ascii="Arial" w:hAnsi="Arial" w:cs="Arial"/>
+                <w:color w:val="333333"/>
+              </w:rPr>
+              <w:t>Sure</w:t>
+            </w:r>
+            <w:r>
+              <w:rPr>
+                <w:rStyle w:val="textphonetic"/>
+                <w:rFonts w:ascii="Arial" w:hAnsi="Arial" w:cs="Arial"/>
+                <w:color w:val="0076AE"/>
+              </w:rPr>
+              <w:t> /ʃʊər/</w:t>
+            </w:r>
+            <w:r>
+              <w:rPr>
+                <w:rFonts w:ascii="Arial" w:hAnsi="Arial" w:cs="Arial"/>
+                <w:color w:val="333333"/>
+              </w:rPr>
+              <w:br/>
+            </w:r>
+            <w:r>
+              <w:rPr>
+                <w:rStyle w:val="ta123dich"/>
+                <w:rFonts w:ascii="Arial" w:hAnsi="Arial" w:cs="Arial"/>
+                <w:color w:val="333333"/>
+              </w:rPr>
+              <w:t>Fish</w:t>
+            </w:r>
+            <w:r>
+              <w:rPr>
+                <w:rFonts w:ascii="Arial" w:hAnsi="Arial" w:cs="Arial"/>
+                <w:color w:val="333333"/>
+              </w:rPr>
+              <w:t> </w:t>
+            </w:r>
+            <w:r>
+              <w:rPr>
+                <w:rStyle w:val="textphonetic"/>
+                <w:rFonts w:ascii="Arial" w:hAnsi="Arial" w:cs="Arial"/>
+                <w:color w:val="0076AE"/>
+              </w:rPr>
+              <w:t>/ fɪʃ/</w:t>
+            </w:r>
+            <w:r>
+              <w:rPr>
+                <w:rFonts w:ascii="Arial" w:hAnsi="Arial" w:cs="Arial"/>
+                <w:color w:val="0076AE"/>
+              </w:rPr>
+              <w:br/>
+            </w:r>
+            <w:r>
+              <w:rPr>
+                <w:rStyle w:val="ta123dich"/>
+                <w:rFonts w:ascii="Arial" w:hAnsi="Arial" w:cs="Arial"/>
+                <w:color w:val="333333"/>
+              </w:rPr>
+              <w:t>Push</w:t>
+            </w:r>
+            <w:r>
+              <w:rPr>
+                <w:rStyle w:val="textphonetic"/>
+                <w:rFonts w:ascii="Arial" w:hAnsi="Arial" w:cs="Arial"/>
+                <w:color w:val="0076AE"/>
+              </w:rPr>
+              <w:t> /pʊʃ/</w:t>
+            </w:r>
+          </w:p>
+          <w:p>
+            <w:pPr>
+              <w:jc w:val="left"/>
+              <w:rPr>
+                <w:rStyle w:val="textphonetic"/>
+                <w:rFonts w:ascii="Arial" w:hAnsi="Arial" w:cs="Arial"/>
+                <w:color w:val="0076AE"/>
+              </w:rPr>
+            </w:pPr>
+            <w:r>
+              <w:rPr>
+                <w:rStyle w:val="ta123dich"/>
+                <w:rFonts w:ascii="Arial" w:hAnsi="Arial" w:cs="Arial"/>
+                <w:color w:val="333333"/>
+                <w:shd w:val="clear" w:color="auto" w:fill="FFFFFF"/>
+              </w:rPr>
+              <w:t>Special</w:t>
+            </w:r>
+            <w:r>
+              <w:rPr>
+                <w:rStyle w:val="textphonetic"/>
+                <w:rFonts w:ascii="Arial" w:hAnsi="Arial" w:cs="Arial"/>
+                <w:color w:val="0076AE"/>
+              </w:rPr>
+              <w:t> /ˈspeʃl/</w:t>
+            </w:r>
+            <w:r>
+              <w:rPr>
+                <w:rFonts w:ascii="Arial" w:hAnsi="Arial" w:cs="Arial"/>
+                <w:color w:val="333333"/>
+              </w:rPr>
+              <w:br/>
+            </w:r>
+            <w:r>
+              <w:rPr>
+                <w:rStyle w:val="ta123dich"/>
+                <w:rFonts w:ascii="Arial" w:hAnsi="Arial" w:cs="Arial"/>
+                <w:color w:val="333333"/>
+                <w:shd w:val="clear" w:color="auto" w:fill="FFFFFF"/>
+              </w:rPr>
+              <w:t>Ocean</w:t>
+            </w:r>
+            <w:r>
+              <w:rPr>
+                <w:rStyle w:val="textphonetic"/>
+                <w:rFonts w:ascii="Arial" w:hAnsi="Arial" w:cs="Arial"/>
+                <w:color w:val="0076AE"/>
+              </w:rPr>
+              <w:t> /ˈəʊʃn/</w:t>
+            </w:r>
+            <w:r>
+              <w:rPr>
+                <w:rFonts w:ascii="Arial" w:hAnsi="Arial" w:cs="Arial"/>
+                <w:color w:val="333333"/>
+              </w:rPr>
+              <w:br/>
+            </w:r>
+            <w:r>
+              <w:rPr>
+                <w:rStyle w:val="ta123dich"/>
+                <w:rFonts w:ascii="Arial" w:hAnsi="Arial" w:cs="Arial"/>
+                <w:color w:val="333333"/>
+              </w:rPr>
+              <w:t>Nation</w:t>
+            </w:r>
+            <w:r>
+              <w:rPr>
+                <w:rStyle w:val="textphonetic"/>
+                <w:rFonts w:ascii="Arial" w:hAnsi="Arial" w:cs="Arial"/>
+                <w:color w:val="0076AE"/>
+              </w:rPr>
+              <w:t> /ˈneɪʃn/</w:t>
+            </w:r>
+            <w:r>
+              <w:rPr>
+                <w:rFonts w:ascii="Arial" w:hAnsi="Arial" w:cs="Arial"/>
+                <w:color w:val="333333"/>
+              </w:rPr>
+              <w:br/>
+            </w:r>
+            <w:r>
+              <w:rPr>
+                <w:rStyle w:val="ta123dich"/>
+                <w:rFonts w:ascii="Arial" w:hAnsi="Arial" w:cs="Arial"/>
+                <w:color w:val="333333"/>
+              </w:rPr>
+              <w:t>Machine</w:t>
+            </w:r>
+            <w:r>
+              <w:rPr>
+                <w:rFonts w:ascii="Arial" w:hAnsi="Arial" w:cs="Arial"/>
+                <w:color w:val="333333"/>
+              </w:rPr>
+              <w:t> </w:t>
+            </w:r>
+            <w:r>
+              <w:rPr>
+                <w:rStyle w:val="textphonetic"/>
+                <w:rFonts w:ascii="Arial" w:hAnsi="Arial" w:cs="Arial"/>
+                <w:color w:val="0076AE"/>
+              </w:rPr>
+              <w:t>/məˈʃiːn/</w:t>
+            </w:r>
+            <w:r>
+              <w:rPr>
+                <w:rFonts w:ascii="Arial" w:hAnsi="Arial" w:cs="Arial"/>
+                <w:color w:val="D76C02"/>
+              </w:rPr>
+              <w:br/>
+            </w:r>
+            <w:r>
+              <w:rPr>
+                <w:rStyle w:val="ta123dich"/>
+                <w:rFonts w:ascii="Arial" w:hAnsi="Arial" w:cs="Arial"/>
+                <w:color w:val="333333"/>
+              </w:rPr>
+              <w:t>Musician</w:t>
+            </w:r>
+            <w:r>
+              <w:rPr>
+                <w:rStyle w:val="textphonetic"/>
+                <w:rFonts w:ascii="Arial" w:hAnsi="Arial" w:cs="Arial"/>
+                <w:color w:val="0076AE"/>
+              </w:rPr>
+              <w:t> /mjuˈzɪʃn/</w:t>
+            </w:r>
+          </w:p>
+          <w:p>
+            <w:pPr>
+              <w:jc w:val="left"/>
+              <w:rPr>
                 <w:rFonts w:ascii="Arial" w:eastAsia="Calibri" w:hAnsi="Arial" w:cs="Arial"/>
                 <w:b/>
                 <w:i/>
@@ -2645,48 +4340,97 @@
             </w:pPr>
             <w:r>
               <w:rPr>
-                <w:rFonts w:ascii="Arial" w:hAnsi="Arial" w:cs="Arial"/>
-                <w:i/>
-                <w:sz w:val="18"/>
-                <w:szCs w:val="18"/>
-              </w:rPr>
-              <w:t xml:space="preserve">- Here are </w:t>
-            </w:r>
-            <w:r>
-              <w:rPr>
-                <w:rFonts w:ascii="Arial" w:hAnsi="Arial" w:cs="Arial"/>
-                <w:i/>
-                <w:sz w:val="18"/>
-                <w:szCs w:val="18"/>
-              </w:rPr>
-              <w:t>the</w:t>
-            </w:r>
-            <w:r>
-              <w:rPr>
-                <w:rFonts w:ascii="Arial" w:hAnsi="Arial" w:cs="Arial"/>
-                <w:i/>
-                <w:sz w:val="18"/>
-                <w:szCs w:val="18"/>
-              </w:rPr>
-              <w:t xml:space="preserve"> words that contain the</w:t>
-            </w:r>
-            <w:r>
-              <w:rPr>
-                <w:rFonts w:ascii="Arial" w:hAnsi="Arial" w:cs="Arial"/>
-                <w:i/>
-                <w:sz w:val="18"/>
-                <w:szCs w:val="18"/>
-              </w:rPr>
-              <w:t xml:space="preserve"> sounds. I will read them aloud </w:t>
-            </w:r>
-            <w:r>
-              <w:rPr>
-                <w:rFonts w:ascii="Arial" w:hAnsi="Arial" w:cs="Arial"/>
-                <w:i/>
-                <w:sz w:val="18"/>
-                <w:szCs w:val="18"/>
-              </w:rPr>
-              <w:t>then I’d like you to repeat after me. (one on one)</w:t>
+                <w:rStyle w:val="ta123dich"/>
+                <w:rFonts w:ascii="Arial" w:hAnsi="Arial" w:cs="Arial"/>
+                <w:color w:val="333333"/>
+                <w:shd w:val="clear" w:color="auto" w:fill="FFFFFF"/>
+              </w:rPr>
+              <w:t>Share the sugar with Charlotte.</w:t>
+            </w:r>
+            <w:r>
+              <w:rPr>
+                <w:rFonts w:ascii="Arial" w:hAnsi="Arial" w:cs="Arial"/>
+                <w:color w:val="333333"/>
+              </w:rPr>
+              <w:br/>
+            </w:r>
+            <w:r>
+              <w:rPr>
+                <w:rStyle w:val="textphonetic"/>
+                <w:rFonts w:ascii="Arial" w:hAnsi="Arial" w:cs="Arial"/>
+                <w:color w:val="0076AE"/>
+              </w:rPr>
+              <w:t>/ʃeər ðə ˈʃʊɡər wɪð ˈʃɑːrlət/</w:t>
+            </w:r>
+            <w:r>
+              <w:rPr>
+                <w:rFonts w:ascii="Arial" w:hAnsi="Arial" w:cs="Arial"/>
+                <w:color w:val="0076AE"/>
+              </w:rPr>
+              <w:br/>
+            </w:r>
+            <w:r>
+              <w:rPr>
+                <w:rStyle w:val="ta123dich"/>
+                <w:rFonts w:ascii="Arial" w:hAnsi="Arial" w:cs="Arial"/>
+                <w:color w:val="333333"/>
+                <w:shd w:val="clear" w:color="auto" w:fill="FFFFFF"/>
+              </w:rPr>
+              <w:t>She wished she had gone shopping.</w:t>
+            </w:r>
+            <w:r>
+              <w:rPr>
+                <w:rFonts w:ascii="Arial" w:hAnsi="Arial" w:cs="Arial"/>
+                <w:color w:val="333333"/>
+              </w:rPr>
+              <w:br/>
+            </w:r>
+            <w:r>
+              <w:rPr>
+                <w:rStyle w:val="textphonetic"/>
+                <w:rFonts w:ascii="Arial" w:hAnsi="Arial" w:cs="Arial"/>
+                <w:color w:val="0076AE"/>
+              </w:rPr>
+              <w:t>/ ʃi wɪʃt ʃi həd ɡɔːn ˈʃɑːpɪŋ</w:t>
+            </w:r>
+            <w:r>
+              <w:rPr>
+                <w:rStyle w:val="class"/>
+                <w:rFonts w:ascii="Arial" w:hAnsi="Arial" w:cs="Arial"/>
+                <w:color w:val="D76C02"/>
+              </w:rPr>
+              <w:t>/</w:t>
+            </w:r>
+            <w:r>
+              <w:rPr>
+                <w:rFonts w:ascii="Arial" w:hAnsi="Arial" w:cs="Arial"/>
+                <w:color w:val="333333"/>
+              </w:rPr>
+              <w:br/>
+            </w:r>
+            <w:r>
+              <w:rPr>
+                <w:rStyle w:val="ta123dich"/>
+                <w:rFonts w:ascii="Arial" w:hAnsi="Arial" w:cs="Arial"/>
+                <w:color w:val="333333"/>
+                <w:shd w:val="clear" w:color="auto" w:fill="FFFFFF"/>
+              </w:rPr>
+              <w:t>Don’t mention her anxious expression.</w:t>
+            </w:r>
+            <w:r>
+              <w:rPr>
+                <w:rFonts w:ascii="Arial" w:hAnsi="Arial" w:cs="Arial"/>
+                <w:color w:val="333333"/>
+              </w:rPr>
+              <w:br/>
+            </w:r>
+            <w:r>
+              <w:rPr>
+                <w:rStyle w:val="textphonetic"/>
+                <w:rFonts w:ascii="Arial" w:hAnsi="Arial" w:cs="Arial"/>
+                <w:color w:val="0076AE"/>
+              </w:rPr>
+              <w:t>/dəʊnt ˈmenʃn hər ˈæŋkʃəs ɪkˈspreʃn/</w:t>
             </w:r>
           </w:p>
         </w:tc>
@@ -2716,6 +4460,7 @@
                 <w:sz w:val="18"/>
                 <w:szCs w:val="18"/>
               </w:rPr>
+              <w:lastRenderedPageBreak/>
               <w:t xml:space="preserve">The teacher </w:t>
             </w:r>
             <w:r>
@@ -3905,6 +5650,279 @@
           </w:p>
           <w:p>
             <w:pPr>
+              <w:numPr>
+                <w:ilvl w:val="0"/>
+                <w:numId w:val="48"/>
+              </w:numPr>
+              <w:ind w:left="450"/>
+              <w:jc w:val="left"/>
+              <w:rPr>
+                <w:rFonts w:ascii="Arial" w:eastAsia="Times New Roman" w:hAnsi="Arial" w:cs="Arial"/>
+                <w:color w:val="000000"/>
+                <w:sz w:val="24"/>
+                <w:szCs w:val="24"/>
+              </w:rPr>
+            </w:pPr>
+            <w:r>
+              <w:rPr>
+                <w:rFonts w:ascii="Arial" w:eastAsia="Times New Roman" w:hAnsi="Arial" w:cs="Arial"/>
+                <w:color w:val="000000"/>
+                <w:sz w:val="24"/>
+                <w:szCs w:val="24"/>
+              </w:rPr>
+              <w:lastRenderedPageBreak/>
+              <w:t>What kind of music do you like?</w:t>
+            </w:r>
+          </w:p>
+          <w:p>
+            <w:pPr>
+              <w:numPr>
+                <w:ilvl w:val="0"/>
+                <w:numId w:val="48"/>
+              </w:numPr>
+              <w:ind w:left="450"/>
+              <w:jc w:val="left"/>
+              <w:rPr>
+                <w:rFonts w:ascii="Arial" w:eastAsia="Times New Roman" w:hAnsi="Arial" w:cs="Arial"/>
+                <w:color w:val="000000"/>
+                <w:sz w:val="24"/>
+                <w:szCs w:val="24"/>
+              </w:rPr>
+            </w:pPr>
+            <w:r>
+              <w:rPr>
+                <w:rFonts w:ascii="Arial" w:eastAsia="Times New Roman" w:hAnsi="Arial" w:cs="Arial"/>
+                <w:color w:val="000000"/>
+                <w:sz w:val="24"/>
+                <w:szCs w:val="24"/>
+              </w:rPr>
+              <w:t>Are you a good singer?</w:t>
+            </w:r>
+          </w:p>
+          <w:p>
+            <w:pPr>
+              <w:numPr>
+                <w:ilvl w:val="0"/>
+                <w:numId w:val="48"/>
+              </w:numPr>
+              <w:ind w:left="450"/>
+              <w:jc w:val="left"/>
+              <w:rPr>
+                <w:rFonts w:ascii="Arial" w:eastAsia="Times New Roman" w:hAnsi="Arial" w:cs="Arial"/>
+                <w:color w:val="000000"/>
+                <w:sz w:val="24"/>
+                <w:szCs w:val="24"/>
+              </w:rPr>
+            </w:pPr>
+            <w:r>
+              <w:rPr>
+                <w:rFonts w:ascii="Arial" w:eastAsia="Times New Roman" w:hAnsi="Arial" w:cs="Arial"/>
+                <w:color w:val="000000"/>
+                <w:sz w:val="24"/>
+                <w:szCs w:val="24"/>
+              </w:rPr>
+              <w:t>Can you concentrate on other things when you are listening to music?</w:t>
+            </w:r>
+          </w:p>
+          <w:p>
+            <w:pPr>
+              <w:numPr>
+                <w:ilvl w:val="0"/>
+                <w:numId w:val="48"/>
+              </w:numPr>
+              <w:ind w:left="450"/>
+              <w:jc w:val="left"/>
+              <w:rPr>
+                <w:rFonts w:ascii="Arial" w:eastAsia="Times New Roman" w:hAnsi="Arial" w:cs="Arial"/>
+                <w:color w:val="000000"/>
+                <w:sz w:val="24"/>
+                <w:szCs w:val="24"/>
+              </w:rPr>
+            </w:pPr>
+            <w:r>
+              <w:rPr>
+                <w:rFonts w:ascii="Arial" w:eastAsia="Times New Roman" w:hAnsi="Arial" w:cs="Arial"/>
+                <w:color w:val="000000"/>
+                <w:sz w:val="24"/>
+                <w:szCs w:val="24"/>
+              </w:rPr>
+              <w:t>Can you play a musical instrument?</w:t>
+            </w:r>
+          </w:p>
+          <w:p>
+            <w:pPr>
+              <w:numPr>
+                <w:ilvl w:val="1"/>
+                <w:numId w:val="49"/>
+              </w:numPr>
+              <w:ind w:left="900"/>
+              <w:jc w:val="left"/>
+              <w:rPr>
+                <w:rFonts w:ascii="Arial" w:eastAsia="Times New Roman" w:hAnsi="Arial" w:cs="Arial"/>
+                <w:color w:val="000000"/>
+                <w:sz w:val="24"/>
+                <w:szCs w:val="24"/>
+              </w:rPr>
+            </w:pPr>
+            <w:r>
+              <w:rPr>
+                <w:rFonts w:ascii="Arial" w:eastAsia="Times New Roman" w:hAnsi="Arial" w:cs="Arial"/>
+                <w:color w:val="000000"/>
+                <w:sz w:val="24"/>
+                <w:szCs w:val="24"/>
+              </w:rPr>
+              <w:t>If so, what do you play?</w:t>
+            </w:r>
+          </w:p>
+          <w:p>
+            <w:pPr>
+              <w:numPr>
+                <w:ilvl w:val="1"/>
+                <w:numId w:val="49"/>
+              </w:numPr>
+              <w:ind w:left="900"/>
+              <w:jc w:val="left"/>
+              <w:rPr>
+                <w:rFonts w:ascii="Arial" w:eastAsia="Times New Roman" w:hAnsi="Arial" w:cs="Arial"/>
+                <w:color w:val="000000"/>
+                <w:sz w:val="24"/>
+                <w:szCs w:val="24"/>
+              </w:rPr>
+            </w:pPr>
+            <w:r>
+              <w:rPr>
+                <w:rFonts w:ascii="Arial" w:eastAsia="Times New Roman" w:hAnsi="Arial" w:cs="Arial"/>
+                <w:color w:val="000000"/>
+                <w:sz w:val="24"/>
+                <w:szCs w:val="24"/>
+              </w:rPr>
+              <w:t>How long have you been playing?</w:t>
+            </w:r>
+          </w:p>
+          <w:p>
+            <w:pPr>
+              <w:numPr>
+                <w:ilvl w:val="1"/>
+                <w:numId w:val="49"/>
+              </w:numPr>
+              <w:ind w:left="900"/>
+              <w:jc w:val="left"/>
+              <w:rPr>
+                <w:rFonts w:ascii="Arial" w:eastAsia="Times New Roman" w:hAnsi="Arial" w:cs="Arial"/>
+                <w:color w:val="000000"/>
+                <w:sz w:val="24"/>
+                <w:szCs w:val="24"/>
+              </w:rPr>
+            </w:pPr>
+            <w:r>
+              <w:rPr>
+                <w:rFonts w:ascii="Arial" w:eastAsia="Times New Roman" w:hAnsi="Arial" w:cs="Arial"/>
+                <w:color w:val="000000"/>
+                <w:sz w:val="24"/>
+                <w:szCs w:val="24"/>
+              </w:rPr>
+              <w:t>Are you good at it?</w:t>
+            </w:r>
+          </w:p>
+          <w:p>
+            <w:pPr>
+              <w:numPr>
+                <w:ilvl w:val="0"/>
+                <w:numId w:val="49"/>
+              </w:numPr>
+              <w:ind w:left="450"/>
+              <w:jc w:val="left"/>
+              <w:rPr>
+                <w:rFonts w:ascii="Arial" w:eastAsia="Times New Roman" w:hAnsi="Arial" w:cs="Arial"/>
+                <w:color w:val="000000"/>
+                <w:sz w:val="24"/>
+                <w:szCs w:val="24"/>
+              </w:rPr>
+            </w:pPr>
+            <w:r>
+              <w:rPr>
+                <w:rFonts w:ascii="Arial" w:eastAsia="Times New Roman" w:hAnsi="Arial" w:cs="Arial"/>
+                <w:color w:val="000000"/>
+                <w:sz w:val="24"/>
+                <w:szCs w:val="24"/>
+              </w:rPr>
+              <w:t>Can you play the drums?</w:t>
+            </w:r>
+          </w:p>
+          <w:p>
+            <w:pPr>
+              <w:numPr>
+                <w:ilvl w:val="0"/>
+                <w:numId w:val="49"/>
+              </w:numPr>
+              <w:ind w:left="450"/>
+              <w:jc w:val="left"/>
+              <w:rPr>
+                <w:rFonts w:ascii="Arial" w:eastAsia="Times New Roman" w:hAnsi="Arial" w:cs="Arial"/>
+                <w:color w:val="000000"/>
+                <w:sz w:val="24"/>
+                <w:szCs w:val="24"/>
+              </w:rPr>
+            </w:pPr>
+            <w:r>
+              <w:rPr>
+                <w:rFonts w:ascii="Arial" w:eastAsia="Times New Roman" w:hAnsi="Arial" w:cs="Arial"/>
+                <w:color w:val="000000"/>
+                <w:sz w:val="24"/>
+                <w:szCs w:val="24"/>
+              </w:rPr>
+              <w:t>Can you play the guitar?</w:t>
+            </w:r>
+          </w:p>
+          <w:p>
+            <w:pPr>
+              <w:numPr>
+                <w:ilvl w:val="0"/>
+                <w:numId w:val="49"/>
+              </w:numPr>
+              <w:ind w:left="450"/>
+              <w:jc w:val="left"/>
+              <w:rPr>
+                <w:rFonts w:ascii="Arial" w:eastAsia="Times New Roman" w:hAnsi="Arial" w:cs="Arial"/>
+                <w:color w:val="000000"/>
+                <w:sz w:val="24"/>
+                <w:szCs w:val="24"/>
+              </w:rPr>
+            </w:pPr>
+            <w:r>
+              <w:rPr>
+                <w:rFonts w:ascii="Arial" w:eastAsia="Times New Roman" w:hAnsi="Arial" w:cs="Arial"/>
+                <w:color w:val="000000"/>
+                <w:sz w:val="24"/>
+                <w:szCs w:val="24"/>
+              </w:rPr>
+              <w:t>Can you read music?</w:t>
+            </w:r>
+          </w:p>
+          <w:p>
+            <w:pPr>
+              <w:jc w:val="left"/>
+              <w:rPr>
+                <w:rFonts w:ascii="Arial" w:hAnsi="Arial" w:cs="Arial"/>
+                <w:b/>
+                <w:i/>
+                <w:sz w:val="20"/>
+                <w:szCs w:val="20"/>
+              </w:rPr>
+            </w:pPr>
+            <w:r>
+              <w:rPr>
+                <w:rFonts w:ascii="Arial" w:hAnsi="Arial" w:cs="Arial"/>
+                <w:b/>
+                <w:i/>
+                <w:sz w:val="20"/>
+                <w:szCs w:val="20"/>
+              </w:rPr>
+              <w:t>+ Could you tell me your favourite singers who you like?</w:t>
+            </w:r>
+          </w:p>
+          <w:p>
+            <w:pPr>
               <w:jc w:val="left"/>
               <w:rPr>
                 <w:rFonts w:ascii="Arial" w:eastAsia="Calibri" w:hAnsi="Arial" w:cs="Arial"/>
@@ -4041,6 +6059,7 @@
                 <w:sz w:val="18"/>
                 <w:szCs w:val="18"/>
               </w:rPr>
+              <w:lastRenderedPageBreak/>
               <w:t>Correct students' mistakes.</w:t>
             </w:r>
           </w:p>
@@ -4069,6 +6088,7 @@
                 <w:sz w:val="18"/>
                 <w:szCs w:val="18"/>
               </w:rPr>
+              <w:lastRenderedPageBreak/>
               <w:t>Slide 9</w:t>
             </w:r>
           </w:p>
@@ -4850,7 +6870,7 @@
 </file>
 
 <file path=word/endnotes.xml><?xml version="1.0" encoding="utf-8"?>
-<w:endnotes xmlns:wpc="http://schemas.microsoft.com/office/word/2010/wordprocessingCanvas" xmlns:cx="http://schemas.microsoft.com/office/drawing/2014/chartex" xmlns:mc="http://schemas.openxmlformats.org/markup-compatibility/2006" xmlns:o="urn:schemas-microsoft-com:office:office" xmlns:r="http://schemas.openxmlformats.org/officeDocument/2006/relationships" xmlns:m="http://schemas.openxmlformats.org/officeDocument/2006/math" xmlns:v="urn:schemas-microsoft-com:vml" xmlns:wp14="http://schemas.microsoft.com/office/word/2010/wordprocessingDrawing" xmlns:wp="http://schemas.openxmlformats.org/drawingml/2006/wordprocessingDrawing" xmlns:w10="urn:schemas-microsoft-com:office:word" xmlns:w="http://schemas.openxmlformats.org/wordprocessingml/2006/main" xmlns:w14="http://schemas.microsoft.com/office/word/2010/wordml" xmlns:w15="http://schemas.microsoft.com/office/word/2012/wordml" xmlns:w16se="http://schemas.microsoft.com/office/word/2015/wordml/symex" xmlns:wpg="http://schemas.microsoft.com/office/word/2010/wordprocessingGroup" xmlns:wpi="http://schemas.microsoft.com/office/word/2010/wordprocessingInk" xmlns:wne="http://schemas.microsoft.com/office/word/2006/wordml" xmlns:wps="http://schemas.microsoft.com/office/word/2010/wordprocessingShape" mc:Ignorable="w14 w15 w16se wp14">
+<w:endnotes xmlns:ve="http://schemas.openxmlformats.org/markup-compatibility/2006" xmlns:o="urn:schemas-microsoft-com:office:office" xmlns:r="http://schemas.openxmlformats.org/officeDocument/2006/relationships" xmlns:m="http://schemas.openxmlformats.org/officeDocument/2006/math" xmlns:v="urn:schemas-microsoft-com:vml" xmlns:wp="http://schemas.openxmlformats.org/drawingml/2006/wordprocessingDrawing" xmlns:w10="urn:schemas-microsoft-com:office:word" xmlns:w="http://schemas.openxmlformats.org/wordprocessingml/2006/main" xmlns:wne="http://schemas.microsoft.com/office/word/2006/wordml">
   <w:endnote w:type="separator" w:id="-1">
     <w:p>
       <w:r>
@@ -4869,7 +6889,7 @@
 </file>
 
 <file path=word/footnotes.xml><?xml version="1.0" encoding="utf-8"?>
-<w:footnotes xmlns:wpc="http://schemas.microsoft.com/office/word/2010/wordprocessingCanvas" xmlns:cx="http://schemas.microsoft.com/office/drawing/2014/chartex" xmlns:mc="http://schemas.openxmlformats.org/markup-compatibility/2006" xmlns:o="urn:schemas-microsoft-com:office:office" xmlns:r="http://schemas.openxmlformats.org/officeDocument/2006/relationships" xmlns:m="http://schemas.openxmlformats.org/officeDocument/2006/math" xmlns:v="urn:schemas-microsoft-com:vml" xmlns:wp14="http://schemas.microsoft.com/office/word/2010/wordprocessingDrawing" xmlns:wp="http://schemas.openxmlformats.org/drawingml/2006/wordprocessingDrawing" xmlns:w10="urn:schemas-microsoft-com:office:word" xmlns:w="http://schemas.openxmlformats.org/wordprocessingml/2006/main" xmlns:w14="http://schemas.microsoft.com/office/word/2010/wordml" xmlns:w15="http://schemas.microsoft.com/office/word/2012/wordml" xmlns:w16se="http://schemas.microsoft.com/office/word/2015/wordml/symex" xmlns:wpg="http://schemas.microsoft.com/office/word/2010/wordprocessingGroup" xmlns:wpi="http://schemas.microsoft.com/office/word/2010/wordprocessingInk" xmlns:wne="http://schemas.microsoft.com/office/word/2006/wordml" xmlns:wps="http://schemas.microsoft.com/office/word/2010/wordprocessingShape" mc:Ignorable="w14 w15 w16se wp14">
+<w:footnotes xmlns:ve="http://schemas.openxmlformats.org/markup-compatibility/2006" xmlns:o="urn:schemas-microsoft-com:office:office" xmlns:r="http://schemas.openxmlformats.org/officeDocument/2006/relationships" xmlns:m="http://schemas.openxmlformats.org/officeDocument/2006/math" xmlns:v="urn:schemas-microsoft-com:vml" xmlns:wp="http://schemas.openxmlformats.org/drawingml/2006/wordprocessingDrawing" xmlns:w10="urn:schemas-microsoft-com:office:word" xmlns:w="http://schemas.openxmlformats.org/wordprocessingml/2006/main" xmlns:wne="http://schemas.microsoft.com/office/word/2006/wordml">
   <w:footnote w:type="separator" w:id="-1">
     <w:p>
       <w:r>
@@ -4888,8 +6908,8 @@
 </file>
 
 <file path=word/numbering.xml><?xml version="1.0" encoding="utf-8"?>
-<w:numbering xmlns:wpc="http://schemas.microsoft.com/office/word/2010/wordprocessingCanvas" xmlns:cx="http://schemas.microsoft.com/office/drawing/2014/chartex" xmlns:mc="http://schemas.openxmlformats.org/markup-compatibility/2006" xmlns:o="urn:schemas-microsoft-com:office:office" xmlns:r="http://schemas.openxmlformats.org/officeDocument/2006/relationships" xmlns:m="http://schemas.openxmlformats.org/officeDocument/2006/math" xmlns:v="urn:schemas-microsoft-com:vml" xmlns:wp14="http://schemas.microsoft.com/office/word/2010/wordprocessingDrawing" xmlns:wp="http://schemas.openxmlformats.org/drawingml/2006/wordprocessingDrawing" xmlns:w10="urn:schemas-microsoft-com:office:word" xmlns:w="http://schemas.openxmlformats.org/wordprocessingml/2006/main" xmlns:w14="http://schemas.microsoft.com/office/word/2010/wordml" xmlns:w15="http://schemas.microsoft.com/office/word/2012/wordml" xmlns:w16se="http://schemas.microsoft.com/office/word/2015/wordml/symex" xmlns:wpg="http://schemas.microsoft.com/office/word/2010/wordprocessingGroup" xmlns:wpi="http://schemas.microsoft.com/office/word/2010/wordprocessingInk" xmlns:wne="http://schemas.microsoft.com/office/word/2006/wordml" xmlns:wps="http://schemas.microsoft.com/office/word/2010/wordprocessingShape" mc:Ignorable="w14 w15 w16se wp14">
-  <w:abstractNum w:abstractNumId="0" w15:restartNumberingAfterBreak="0">
+<w:numbering xmlns:ve="http://schemas.openxmlformats.org/markup-compatibility/2006" xmlns:o="urn:schemas-microsoft-com:office:office" xmlns:r="http://schemas.openxmlformats.org/officeDocument/2006/relationships" xmlns:m="http://schemas.openxmlformats.org/officeDocument/2006/math" xmlns:v="urn:schemas-microsoft-com:vml" xmlns:wp="http://schemas.openxmlformats.org/drawingml/2006/wordprocessingDrawing" xmlns:w10="urn:schemas-microsoft-com:office:word" xmlns:w="http://schemas.openxmlformats.org/wordprocessingml/2006/main" xmlns:wne="http://schemas.microsoft.com/office/word/2006/wordml">
+  <w:abstractNum w:abstractNumId="0">
     <w:nsid w:val="022C7011"/>
     <w:multiLevelType w:val="hybridMultilevel"/>
     <w:tmpl w:val="B7F4AD9A"/>
@@ -5002,7 +7022,7 @@
       </w:rPr>
     </w:lvl>
   </w:abstractNum>
-  <w:abstractNum w:abstractNumId="1" w15:restartNumberingAfterBreak="0">
+  <w:abstractNum w:abstractNumId="1">
     <w:nsid w:val="037D02A5"/>
     <w:multiLevelType w:val="hybridMultilevel"/>
     <w:tmpl w:val="6810A6F2"/>
@@ -5142,7 +7162,7 @@
       </w:rPr>
     </w:lvl>
   </w:abstractNum>
-  <w:abstractNum w:abstractNumId="2" w15:restartNumberingAfterBreak="0">
+  <w:abstractNum w:abstractNumId="2">
     <w:nsid w:val="04067DB5"/>
     <w:multiLevelType w:val="hybridMultilevel"/>
     <w:tmpl w:val="CBDEAB1C"/>
@@ -5282,7 +7302,7 @@
       </w:rPr>
     </w:lvl>
   </w:abstractNum>
-  <w:abstractNum w:abstractNumId="3" w15:restartNumberingAfterBreak="0">
+  <w:abstractNum w:abstractNumId="3">
     <w:nsid w:val="06ED751B"/>
     <w:multiLevelType w:val="hybridMultilevel"/>
     <w:tmpl w:val="E618DD12"/>
@@ -5395,7 +7415,7 @@
       </w:rPr>
     </w:lvl>
   </w:abstractNum>
-  <w:abstractNum w:abstractNumId="4" w15:restartNumberingAfterBreak="0">
+  <w:abstractNum w:abstractNumId="4">
     <w:nsid w:val="0BFE2E11"/>
     <w:multiLevelType w:val="hybridMultilevel"/>
     <w:tmpl w:val="142E65C8"/>
@@ -5508,7 +7528,7 @@
       </w:rPr>
     </w:lvl>
   </w:abstractNum>
-  <w:abstractNum w:abstractNumId="5" w15:restartNumberingAfterBreak="0">
+  <w:abstractNum w:abstractNumId="5">
     <w:nsid w:val="0D6C1AAF"/>
     <w:multiLevelType w:val="hybridMultilevel"/>
     <w:tmpl w:val="9290284A"/>
@@ -5597,7 +7617,7 @@
       </w:pPr>
     </w:lvl>
   </w:abstractNum>
-  <w:abstractNum w:abstractNumId="6" w15:restartNumberingAfterBreak="0">
+  <w:abstractNum w:abstractNumId="6">
     <w:nsid w:val="0DC32B5A"/>
     <w:multiLevelType w:val="hybridMultilevel"/>
     <w:tmpl w:val="D31A36D0"/>
@@ -5737,7 +7757,7 @@
       </w:rPr>
     </w:lvl>
   </w:abstractNum>
-  <w:abstractNum w:abstractNumId="7" w15:restartNumberingAfterBreak="0">
+  <w:abstractNum w:abstractNumId="7">
     <w:nsid w:val="11E66365"/>
     <w:multiLevelType w:val="hybridMultilevel"/>
     <w:tmpl w:val="B9D6B550"/>
@@ -5877,7 +7897,7 @@
       </w:rPr>
     </w:lvl>
   </w:abstractNum>
-  <w:abstractNum w:abstractNumId="8" w15:restartNumberingAfterBreak="0">
+  <w:abstractNum w:abstractNumId="8">
     <w:nsid w:val="16963AD7"/>
     <w:multiLevelType w:val="hybridMultilevel"/>
     <w:tmpl w:val="6FE89528"/>
@@ -5990,7 +8010,7 @@
       </w:rPr>
     </w:lvl>
   </w:abstractNum>
-  <w:abstractNum w:abstractNumId="9" w15:restartNumberingAfterBreak="0">
+  <w:abstractNum w:abstractNumId="9">
     <w:nsid w:val="182734B7"/>
     <w:multiLevelType w:val="hybridMultilevel"/>
     <w:tmpl w:val="0742B8F2"/>
@@ -6130,7 +8150,7 @@
       </w:rPr>
     </w:lvl>
   </w:abstractNum>
-  <w:abstractNum w:abstractNumId="10" w15:restartNumberingAfterBreak="0">
+  <w:abstractNum w:abstractNumId="10">
     <w:nsid w:val="18C27DED"/>
     <w:multiLevelType w:val="hybridMultilevel"/>
     <w:tmpl w:val="A5BCC16E"/>
@@ -6270,7 +8290,7 @@
       </w:rPr>
     </w:lvl>
   </w:abstractNum>
-  <w:abstractNum w:abstractNumId="11" w15:restartNumberingAfterBreak="0">
+  <w:abstractNum w:abstractNumId="11">
     <w:nsid w:val="19772BC5"/>
     <w:multiLevelType w:val="hybridMultilevel"/>
     <w:tmpl w:val="E2A0D204"/>
@@ -6383,7 +8403,7 @@
       </w:pPr>
     </w:lvl>
   </w:abstractNum>
-  <w:abstractNum w:abstractNumId="12" w15:restartNumberingAfterBreak="0">
+  <w:abstractNum w:abstractNumId="12">
     <w:nsid w:val="1CE95E7B"/>
     <w:multiLevelType w:val="hybridMultilevel"/>
     <w:tmpl w:val="D17862BE"/>
@@ -6523,7 +8543,7 @@
       </w:rPr>
     </w:lvl>
   </w:abstractNum>
-  <w:abstractNum w:abstractNumId="13" w15:restartNumberingAfterBreak="0">
+  <w:abstractNum w:abstractNumId="13">
     <w:nsid w:val="1ECD626D"/>
     <w:multiLevelType w:val="hybridMultilevel"/>
     <w:tmpl w:val="8A6A70CA"/>
@@ -6663,7 +8683,7 @@
       </w:rPr>
     </w:lvl>
   </w:abstractNum>
-  <w:abstractNum w:abstractNumId="14" w15:restartNumberingAfterBreak="0">
+  <w:abstractNum w:abstractNumId="14">
     <w:nsid w:val="21447520"/>
     <w:multiLevelType w:val="hybridMultilevel"/>
     <w:tmpl w:val="322ADFD8"/>
@@ -6803,7 +8823,7 @@
       </w:rPr>
     </w:lvl>
   </w:abstractNum>
-  <w:abstractNum w:abstractNumId="15" w15:restartNumberingAfterBreak="0">
+  <w:abstractNum w:abstractNumId="15">
     <w:nsid w:val="23AF1878"/>
     <w:multiLevelType w:val="hybridMultilevel"/>
     <w:tmpl w:val="E8A45C1A"/>
@@ -6916,7 +8936,7 @@
       </w:rPr>
     </w:lvl>
   </w:abstractNum>
-  <w:abstractNum w:abstractNumId="16" w15:restartNumberingAfterBreak="0">
+  <w:abstractNum w:abstractNumId="16">
     <w:nsid w:val="247B3469"/>
     <w:multiLevelType w:val="hybridMultilevel"/>
     <w:tmpl w:val="DC541222"/>
@@ -7056,7 +9076,7 @@
       </w:rPr>
     </w:lvl>
   </w:abstractNum>
-  <w:abstractNum w:abstractNumId="17" w15:restartNumberingAfterBreak="0">
+  <w:abstractNum w:abstractNumId="17">
     <w:nsid w:val="25A60A83"/>
     <w:multiLevelType w:val="hybridMultilevel"/>
     <w:tmpl w:val="ECD07C62"/>
@@ -7196,7 +9216,7 @@
       </w:rPr>
     </w:lvl>
   </w:abstractNum>
-  <w:abstractNum w:abstractNumId="18" w15:restartNumberingAfterBreak="0">
+  <w:abstractNum w:abstractNumId="18">
     <w:nsid w:val="2AAC564E"/>
     <w:multiLevelType w:val="hybridMultilevel"/>
     <w:tmpl w:val="E69EDE5A"/>
@@ -7309,7 +9329,7 @@
       </w:rPr>
     </w:lvl>
   </w:abstractNum>
-  <w:abstractNum w:abstractNumId="19" w15:restartNumberingAfterBreak="0">
+  <w:abstractNum w:abstractNumId="19">
     <w:nsid w:val="2B952481"/>
     <w:multiLevelType w:val="hybridMultilevel"/>
     <w:tmpl w:val="4B9274E0"/>
@@ -7422,7 +9442,7 @@
       </w:pPr>
     </w:lvl>
   </w:abstractNum>
-  <w:abstractNum w:abstractNumId="20" w15:restartNumberingAfterBreak="0">
+  <w:abstractNum w:abstractNumId="20">
     <w:nsid w:val="2DE9701E"/>
     <w:multiLevelType w:val="hybridMultilevel"/>
     <w:tmpl w:val="DEFE6040"/>
@@ -7562,7 +9582,7 @@
       </w:rPr>
     </w:lvl>
   </w:abstractNum>
-  <w:abstractNum w:abstractNumId="21" w15:restartNumberingAfterBreak="0">
+  <w:abstractNum w:abstractNumId="21">
     <w:nsid w:val="2E8E44F5"/>
     <w:multiLevelType w:val="hybridMultilevel"/>
     <w:tmpl w:val="6304F7A4"/>
@@ -7702,7 +9722,7 @@
       </w:rPr>
     </w:lvl>
   </w:abstractNum>
-  <w:abstractNum w:abstractNumId="22" w15:restartNumberingAfterBreak="0">
+  <w:abstractNum w:abstractNumId="22">
     <w:nsid w:val="31D32E88"/>
     <w:multiLevelType w:val="hybridMultilevel"/>
     <w:tmpl w:val="A58C8496"/>
@@ -7842,7 +9862,7 @@
       </w:rPr>
     </w:lvl>
   </w:abstractNum>
-  <w:abstractNum w:abstractNumId="23" w15:restartNumberingAfterBreak="0">
+  <w:abstractNum w:abstractNumId="23">
     <w:nsid w:val="35E417A2"/>
     <w:multiLevelType w:val="hybridMultilevel"/>
     <w:tmpl w:val="BF2458CE"/>
@@ -7955,7 +9975,7 @@
       </w:rPr>
     </w:lvl>
   </w:abstractNum>
-  <w:abstractNum w:abstractNumId="24" w15:restartNumberingAfterBreak="0">
+  <w:abstractNum w:abstractNumId="24">
     <w:nsid w:val="39F95380"/>
     <w:multiLevelType w:val="hybridMultilevel"/>
     <w:tmpl w:val="AF7CDBC4"/>
@@ -8068,7 +10088,7 @@
       </w:rPr>
     </w:lvl>
   </w:abstractNum>
-  <w:abstractNum w:abstractNumId="25" w15:restartNumberingAfterBreak="0">
+  <w:abstractNum w:abstractNumId="25">
     <w:nsid w:val="3ABB5AD7"/>
     <w:multiLevelType w:val="hybridMultilevel"/>
     <w:tmpl w:val="609EF0D8"/>
@@ -8208,7 +10228,7 @@
       </w:rPr>
     </w:lvl>
   </w:abstractNum>
-  <w:abstractNum w:abstractNumId="26" w15:restartNumberingAfterBreak="0">
+  <w:abstractNum w:abstractNumId="26">
     <w:nsid w:val="3B951192"/>
     <w:multiLevelType w:val="hybridMultilevel"/>
     <w:tmpl w:val="6F0A6082"/>
@@ -8348,7 +10368,7 @@
       </w:rPr>
     </w:lvl>
   </w:abstractNum>
-  <w:abstractNum w:abstractNumId="27" w15:restartNumberingAfterBreak="0">
+  <w:abstractNum w:abstractNumId="27">
     <w:nsid w:val="3BA9719F"/>
     <w:multiLevelType w:val="hybridMultilevel"/>
     <w:tmpl w:val="3C224EB0"/>
@@ -8488,7 +10508,156 @@
       </w:rPr>
     </w:lvl>
   </w:abstractNum>
-  <w:abstractNum w:abstractNumId="28" w15:restartNumberingAfterBreak="0">
+  <w:abstractNum w:abstractNumId="28">
+    <w:nsid w:val="496C6CD6"/>
+    <w:multiLevelType w:val="multilevel"/>
+    <w:tmpl w:val="1BE46C48"/>
+    <w:lvl w:ilvl="0">
+      <w:start w:val="1"/>
+      <w:numFmt w:val="bullet"/>
+      <w:lvlText w:val=""/>
+      <w:lvlJc w:val="left"/>
+      <w:pPr>
+        <w:tabs>
+          <w:tab w:val="num" w:pos="720"/>
+        </w:tabs>
+        <w:ind w:left="720" w:hanging="360"/>
+      </w:pPr>
+      <w:rPr>
+        <w:rFonts w:ascii="Symbol" w:hAnsi="Symbol" w:hint="default"/>
+        <w:sz w:val="20"/>
+      </w:rPr>
+    </w:lvl>
+    <w:lvl w:ilvl="1">
+      <w:start w:val="1"/>
+      <w:numFmt w:val="bullet"/>
+      <w:lvlText w:val="o"/>
+      <w:lvlJc w:val="left"/>
+      <w:pPr>
+        <w:tabs>
+          <w:tab w:val="num" w:pos="1440"/>
+        </w:tabs>
+        <w:ind w:left="1440" w:hanging="360"/>
+      </w:pPr>
+      <w:rPr>
+        <w:rFonts w:ascii="Courier New" w:hAnsi="Courier New" w:hint="default"/>
+        <w:sz w:val="20"/>
+      </w:rPr>
+    </w:lvl>
+    <w:lvl w:ilvl="2" w:tentative="1">
+      <w:start w:val="1"/>
+      <w:numFmt w:val="bullet"/>
+      <w:lvlText w:val=""/>
+      <w:lvlJc w:val="left"/>
+      <w:pPr>
+        <w:tabs>
+          <w:tab w:val="num" w:pos="2160"/>
+        </w:tabs>
+        <w:ind w:left="2160" w:hanging="360"/>
+      </w:pPr>
+      <w:rPr>
+        <w:rFonts w:ascii="Wingdings" w:hAnsi="Wingdings" w:hint="default"/>
+        <w:sz w:val="20"/>
+      </w:rPr>
+    </w:lvl>
+    <w:lvl w:ilvl="3" w:tentative="1">
+      <w:start w:val="1"/>
+      <w:numFmt w:val="bullet"/>
+      <w:lvlText w:val=""/>
+      <w:lvlJc w:val="left"/>
+      <w:pPr>
+        <w:tabs>
+          <w:tab w:val="num" w:pos="2880"/>
+        </w:tabs>
+        <w:ind w:left="2880" w:hanging="360"/>
+      </w:pPr>
+      <w:rPr>
+        <w:rFonts w:ascii="Wingdings" w:hAnsi="Wingdings" w:hint="default"/>
+        <w:sz w:val="20"/>
+      </w:rPr>
+    </w:lvl>
+    <w:lvl w:ilvl="4" w:tentative="1">
+      <w:start w:val="1"/>
+      <w:numFmt w:val="bullet"/>
+      <w:lvlText w:val=""/>
+      <w:lvlJc w:val="left"/>
+      <w:pPr>
+        <w:tabs>
+          <w:tab w:val="num" w:pos="3600"/>
+        </w:tabs>
+        <w:ind w:left="3600" w:hanging="360"/>
+      </w:pPr>
+      <w:rPr>
+        <w:rFonts w:ascii="Wingdings" w:hAnsi="Wingdings" w:hint="default"/>
+        <w:sz w:val="20"/>
+      </w:rPr>
+    </w:lvl>
+    <w:lvl w:ilvl="5" w:tentative="1">
+      <w:start w:val="1"/>
+      <w:numFmt w:val="bullet"/>
+      <w:lvlText w:val=""/>
+      <w:lvlJc w:val="left"/>
+      <w:pPr>
+        <w:tabs>
+          <w:tab w:val="num" w:pos="4320"/>
+        </w:tabs>
+        <w:ind w:left="4320" w:hanging="360"/>
+      </w:pPr>
+      <w:rPr>
+        <w:rFonts w:ascii="Wingdings" w:hAnsi="Wingdings" w:hint="default"/>
+        <w:sz w:val="20"/>
+      </w:rPr>
+    </w:lvl>
+    <w:lvl w:ilvl="6" w:tentative="1">
+      <w:start w:val="1"/>
+      <w:numFmt w:val="bullet"/>
+      <w:lvlText w:val=""/>
+      <w:lvlJc w:val="left"/>
+      <w:pPr>
+        <w:tabs>
+          <w:tab w:val="num" w:pos="5040"/>
+        </w:tabs>
+        <w:ind w:left="5040" w:hanging="360"/>
+      </w:pPr>
+      <w:rPr>
+        <w:rFonts w:ascii="Wingdings" w:hAnsi="Wingdings" w:hint="default"/>
+        <w:sz w:val="20"/>
+      </w:rPr>
+    </w:lvl>
+    <w:lvl w:ilvl="7" w:tentative="1">
+      <w:start w:val="1"/>
+      <w:numFmt w:val="bullet"/>
+      <w:lvlText w:val=""/>
+      <w:lvlJc w:val="left"/>
+      <w:pPr>
+        <w:tabs>
+          <w:tab w:val="num" w:pos="5760"/>
+        </w:tabs>
+        <w:ind w:left="5760" w:hanging="360"/>
+      </w:pPr>
+      <w:rPr>
+        <w:rFonts w:ascii="Wingdings" w:hAnsi="Wingdings" w:hint="default"/>
+        <w:sz w:val="20"/>
+      </w:rPr>
+    </w:lvl>
+    <w:lvl w:ilvl="8" w:tentative="1">
+      <w:start w:val="1"/>
+      <w:numFmt w:val="bullet"/>
+      <w:lvlText w:val=""/>
+      <w:lvlJc w:val="left"/>
+      <w:pPr>
+        <w:tabs>
+          <w:tab w:val="num" w:pos="6480"/>
+        </w:tabs>
+        <w:ind w:left="6480" w:hanging="360"/>
+      </w:pPr>
+      <w:rPr>
+        <w:rFonts w:ascii="Wingdings" w:hAnsi="Wingdings" w:hint="default"/>
+        <w:sz w:val="20"/>
+      </w:rPr>
+    </w:lvl>
+  </w:abstractNum>
+  <w:abstractNum w:abstractNumId="29">
     <w:nsid w:val="4B3908E8"/>
     <w:multiLevelType w:val="hybridMultilevel"/>
     <w:tmpl w:val="581A41D4"/>
@@ -8628,7 +10797,7 @@
       </w:rPr>
     </w:lvl>
   </w:abstractNum>
-  <w:abstractNum w:abstractNumId="29" w15:restartNumberingAfterBreak="0">
+  <w:abstractNum w:abstractNumId="30">
     <w:nsid w:val="4ECD5F28"/>
     <w:multiLevelType w:val="hybridMultilevel"/>
     <w:tmpl w:val="B76E7860"/>
@@ -8768,7 +10937,7 @@
       </w:rPr>
     </w:lvl>
   </w:abstractNum>
-  <w:abstractNum w:abstractNumId="30" w15:restartNumberingAfterBreak="0">
+  <w:abstractNum w:abstractNumId="31">
     <w:nsid w:val="4F27552B"/>
     <w:multiLevelType w:val="hybridMultilevel"/>
     <w:tmpl w:val="4EBA8AB4"/>
@@ -8881,7 +11050,7 @@
       </w:pPr>
     </w:lvl>
   </w:abstractNum>
-  <w:abstractNum w:abstractNumId="31" w15:restartNumberingAfterBreak="0">
+  <w:abstractNum w:abstractNumId="32">
     <w:nsid w:val="4FB04DEA"/>
     <w:multiLevelType w:val="hybridMultilevel"/>
     <w:tmpl w:val="BFBC4488"/>
@@ -9021,7 +11190,7 @@
       </w:rPr>
     </w:lvl>
   </w:abstractNum>
-  <w:abstractNum w:abstractNumId="32" w15:restartNumberingAfterBreak="0">
+  <w:abstractNum w:abstractNumId="33">
     <w:nsid w:val="53D31781"/>
     <w:multiLevelType w:val="hybridMultilevel"/>
     <w:tmpl w:val="A4001180"/>
@@ -9161,7 +11330,7 @@
       </w:rPr>
     </w:lvl>
   </w:abstractNum>
-  <w:abstractNum w:abstractNumId="33" w15:restartNumberingAfterBreak="0">
+  <w:abstractNum w:abstractNumId="34">
     <w:nsid w:val="57620C66"/>
     <w:multiLevelType w:val="hybridMultilevel"/>
     <w:tmpl w:val="503CA05C"/>
@@ -9273,7 +11442,7 @@
       </w:rPr>
     </w:lvl>
   </w:abstractNum>
-  <w:abstractNum w:abstractNumId="34" w15:restartNumberingAfterBreak="0">
+  <w:abstractNum w:abstractNumId="35">
     <w:nsid w:val="5BE3697A"/>
     <w:multiLevelType w:val="hybridMultilevel"/>
     <w:tmpl w:val="5E30E962"/>
@@ -9413,7 +11582,7 @@
       </w:rPr>
     </w:lvl>
   </w:abstractNum>
-  <w:abstractNum w:abstractNumId="35" w15:restartNumberingAfterBreak="0">
+  <w:abstractNum w:abstractNumId="36">
     <w:nsid w:val="66687B5F"/>
     <w:multiLevelType w:val="hybridMultilevel"/>
     <w:tmpl w:val="6F0A63A0"/>
@@ -9553,7 +11722,119 @@
       </w:rPr>
     </w:lvl>
   </w:abstractNum>
-  <w:abstractNum w:abstractNumId="36" w15:restartNumberingAfterBreak="0">
+  <w:abstractNum w:abstractNumId="37">
+    <w:nsid w:val="67BA1018"/>
+    <w:multiLevelType w:val="hybridMultilevel"/>
+    <w:tmpl w:val="D35618CA"/>
+    <w:lvl w:ilvl="0" w:tplc="754EC638">
+      <w:numFmt w:val="bullet"/>
+      <w:lvlText w:val="-"/>
+      <w:lvlJc w:val="left"/>
+      <w:pPr>
+        <w:ind w:left="720" w:hanging="360"/>
+      </w:pPr>
+      <w:rPr>
+        <w:rFonts w:ascii="Arial" w:eastAsiaTheme="minorHAnsi" w:hAnsi="Arial" w:cs="Arial" w:hint="default"/>
+      </w:rPr>
+    </w:lvl>
+    <w:lvl w:ilvl="1" w:tplc="04090003" w:tentative="1">
+      <w:start w:val="1"/>
+      <w:numFmt w:val="bullet"/>
+      <w:lvlText w:val="o"/>
+      <w:lvlJc w:val="left"/>
+      <w:pPr>
+        <w:ind w:left="1440" w:hanging="360"/>
+      </w:pPr>
+      <w:rPr>
+        <w:rFonts w:ascii="Courier New" w:hAnsi="Courier New" w:cs="Courier New" w:hint="default"/>
+      </w:rPr>
+    </w:lvl>
+    <w:lvl w:ilvl="2" w:tplc="04090005" w:tentative="1">
+      <w:start w:val="1"/>
+      <w:numFmt w:val="bullet"/>
+      <w:lvlText w:val=""/>
+      <w:lvlJc w:val="left"/>
+      <w:pPr>
+        <w:ind w:left="2160" w:hanging="360"/>
+      </w:pPr>
+      <w:rPr>
+        <w:rFonts w:ascii="Wingdings" w:hAnsi="Wingdings" w:hint="default"/>
+      </w:rPr>
+    </w:lvl>
+    <w:lvl w:ilvl="3" w:tplc="04090001" w:tentative="1">
+      <w:start w:val="1"/>
+      <w:numFmt w:val="bullet"/>
+      <w:lvlText w:val=""/>
+      <w:lvlJc w:val="left"/>
+      <w:pPr>
+        <w:ind w:left="2880" w:hanging="360"/>
+      </w:pPr>
+      <w:rPr>
+        <w:rFonts w:ascii="Symbol" w:hAnsi="Symbol" w:hint="default"/>
+      </w:rPr>
+    </w:lvl>
+    <w:lvl w:ilvl="4" w:tplc="04090003" w:tentative="1">
+      <w:start w:val="1"/>
+      <w:numFmt w:val="bullet"/>
+      <w:lvlText w:val="o"/>
+      <w:lvlJc w:val="left"/>
+      <w:pPr>
+        <w:ind w:left="3600" w:hanging="360"/>
+      </w:pPr>
+      <w:rPr>
+        <w:rFonts w:ascii="Courier New" w:hAnsi="Courier New" w:cs="Courier New" w:hint="default"/>
+      </w:rPr>
+    </w:lvl>
+    <w:lvl w:ilvl="5" w:tplc="04090005" w:tentative="1">
+      <w:start w:val="1"/>
+      <w:numFmt w:val="bullet"/>
+      <w:lvlText w:val=""/>
+      <w:lvlJc w:val="left"/>
+      <w:pPr>
+        <w:ind w:left="4320" w:hanging="360"/>
+      </w:pPr>
+      <w:rPr>
+        <w:rFonts w:ascii="Wingdings" w:hAnsi="Wingdings" w:hint="default"/>
+      </w:rPr>
+    </w:lvl>
+    <w:lvl w:ilvl="6" w:tplc="04090001" w:tentative="1">
+      <w:start w:val="1"/>
+      <w:numFmt w:val="bullet"/>
+      <w:lvlText w:val=""/>
+      <w:lvlJc w:val="left"/>
+      <w:pPr>
+        <w:ind w:left="5040" w:hanging="360"/>
+      </w:pPr>
+      <w:rPr>
+        <w:rFonts w:ascii="Symbol" w:hAnsi="Symbol" w:hint="default"/>
+      </w:rPr>
+    </w:lvl>
+    <w:lvl w:ilvl="7" w:tplc="04090003" w:tentative="1">
+      <w:start w:val="1"/>
+      <w:numFmt w:val="bullet"/>
+      <w:lvlText w:val="o"/>
+      <w:lvlJc w:val="left"/>
+      <w:pPr>
+        <w:ind w:left="5760" w:hanging="360"/>
+      </w:pPr>
+      <w:rPr>
+        <w:rFonts w:ascii="Courier New" w:hAnsi="Courier New" w:cs="Courier New" w:hint="default"/>
+      </w:rPr>
+    </w:lvl>
+    <w:lvl w:ilvl="8" w:tplc="04090005" w:tentative="1">
+      <w:start w:val="1"/>
+      <w:numFmt w:val="bullet"/>
+      <w:lvlText w:val=""/>
+      <w:lvlJc w:val="left"/>
+      <w:pPr>
+        <w:ind w:left="6480" w:hanging="360"/>
+      </w:pPr>
+      <w:rPr>
+        <w:rFonts w:ascii="Wingdings" w:hAnsi="Wingdings" w:hint="default"/>
+      </w:rPr>
+    </w:lvl>
+  </w:abstractNum>
+  <w:abstractNum w:abstractNumId="38">
     <w:nsid w:val="6BF3055B"/>
     <w:multiLevelType w:val="hybridMultilevel"/>
     <w:tmpl w:val="1AA47E1C"/>
@@ -9666,7 +11947,7 @@
       </w:rPr>
     </w:lvl>
   </w:abstractNum>
-  <w:abstractNum w:abstractNumId="37" w15:restartNumberingAfterBreak="0">
+  <w:abstractNum w:abstractNumId="39">
     <w:nsid w:val="6EFB6CF8"/>
     <w:multiLevelType w:val="hybridMultilevel"/>
     <w:tmpl w:val="A906B54C"/>
@@ -9779,7 +12060,7 @@
       </w:rPr>
     </w:lvl>
   </w:abstractNum>
-  <w:abstractNum w:abstractNumId="38" w15:restartNumberingAfterBreak="0">
+  <w:abstractNum w:abstractNumId="40">
     <w:nsid w:val="71297F85"/>
     <w:multiLevelType w:val="hybridMultilevel"/>
     <w:tmpl w:val="DAE2B746"/>
@@ -9919,7 +12200,7 @@
       </w:rPr>
     </w:lvl>
   </w:abstractNum>
-  <w:abstractNum w:abstractNumId="39" w15:restartNumberingAfterBreak="0">
+  <w:abstractNum w:abstractNumId="41">
     <w:nsid w:val="715F1383"/>
     <w:multiLevelType w:val="hybridMultilevel"/>
     <w:tmpl w:val="73EC940E"/>
@@ -10059,7 +12340,7 @@
       </w:rPr>
     </w:lvl>
   </w:abstractNum>
-  <w:abstractNum w:abstractNumId="40" w15:restartNumberingAfterBreak="0">
+  <w:abstractNum w:abstractNumId="42">
     <w:nsid w:val="779D04F7"/>
     <w:multiLevelType w:val="hybridMultilevel"/>
     <w:tmpl w:val="4FC4A678"/>
@@ -10172,7 +12453,7 @@
       </w:pPr>
     </w:lvl>
   </w:abstractNum>
-  <w:abstractNum w:abstractNumId="41" w15:restartNumberingAfterBreak="0">
+  <w:abstractNum w:abstractNumId="43">
     <w:nsid w:val="78F46BA6"/>
     <w:multiLevelType w:val="hybridMultilevel"/>
     <w:tmpl w:val="3994428E"/>
@@ -10312,7 +12593,7 @@
       </w:rPr>
     </w:lvl>
   </w:abstractNum>
-  <w:abstractNum w:abstractNumId="42" w15:restartNumberingAfterBreak="0">
+  <w:abstractNum w:abstractNumId="44">
     <w:nsid w:val="7A77057F"/>
     <w:multiLevelType w:val="hybridMultilevel"/>
     <w:tmpl w:val="5CF45422"/>
@@ -10401,7 +12682,7 @@
       </w:pPr>
     </w:lvl>
   </w:abstractNum>
-  <w:abstractNum w:abstractNumId="43" w15:restartNumberingAfterBreak="0">
+  <w:abstractNum w:abstractNumId="45">
     <w:nsid w:val="7B9A0A54"/>
     <w:multiLevelType w:val="hybridMultilevel"/>
     <w:tmpl w:val="723A89A2"/>
@@ -10513,7 +12794,7 @@
       </w:rPr>
     </w:lvl>
   </w:abstractNum>
-  <w:abstractNum w:abstractNumId="44" w15:restartNumberingAfterBreak="0">
+  <w:abstractNum w:abstractNumId="46">
     <w:nsid w:val="7EBB161F"/>
     <w:multiLevelType w:val="hybridMultilevel"/>
     <w:tmpl w:val="CBD41016"/>
@@ -10653,7 +12934,7 @@
       </w:rPr>
     </w:lvl>
   </w:abstractNum>
-  <w:abstractNum w:abstractNumId="45" w15:restartNumberingAfterBreak="0">
+  <w:abstractNum w:abstractNumId="47">
     <w:nsid w:val="7F035809"/>
     <w:multiLevelType w:val="hybridMultilevel"/>
     <w:tmpl w:val="3B56A79C"/>
@@ -10797,28 +13078,28 @@
     <w:abstractNumId w:val="22"/>
   </w:num>
   <w:num w:numId="2">
-    <w:abstractNumId w:val="34"/>
+    <w:abstractNumId w:val="35"/>
   </w:num>
   <w:num w:numId="3">
     <w:abstractNumId w:val="7"/>
   </w:num>
   <w:num w:numId="4">
-    <w:abstractNumId w:val="41"/>
+    <w:abstractNumId w:val="43"/>
   </w:num>
   <w:num w:numId="5">
-    <w:abstractNumId w:val="38"/>
+    <w:abstractNumId w:val="40"/>
   </w:num>
   <w:num w:numId="6">
     <w:abstractNumId w:val="20"/>
   </w:num>
   <w:num w:numId="7">
-    <w:abstractNumId w:val="45"/>
+    <w:abstractNumId w:val="47"/>
   </w:num>
   <w:num w:numId="8">
     <w:abstractNumId w:val="13"/>
   </w:num>
   <w:num w:numId="9">
-    <w:abstractNumId w:val="44"/>
+    <w:abstractNumId w:val="46"/>
   </w:num>
   <w:num w:numId="10">
     <w:abstractNumId w:val="2"/>
@@ -10836,16 +13117,16 @@
     <w:abstractNumId w:val="12"/>
   </w:num>
   <w:num w:numId="15">
-    <w:abstractNumId w:val="42"/>
+    <w:abstractNumId w:val="44"/>
   </w:num>
   <w:num w:numId="16">
-    <w:abstractNumId w:val="29"/>
+    <w:abstractNumId w:val="30"/>
   </w:num>
   <w:num w:numId="17">
-    <w:abstractNumId w:val="35"/>
+    <w:abstractNumId w:val="36"/>
   </w:num>
   <w:num w:numId="18">
-    <w:abstractNumId w:val="39"/>
+    <w:abstractNumId w:val="41"/>
   </w:num>
   <w:num w:numId="19">
     <w:abstractNumId w:val="9"/>
@@ -10854,7 +13135,7 @@
     <w:abstractNumId w:val="27"/>
   </w:num>
   <w:num w:numId="21">
-    <w:abstractNumId w:val="31"/>
+    <w:abstractNumId w:val="32"/>
   </w:num>
   <w:num w:numId="22">
     <w:abstractNumId w:val="1"/>
@@ -10872,10 +13153,10 @@
     <w:abstractNumId w:val="25"/>
   </w:num>
   <w:num w:numId="27">
-    <w:abstractNumId w:val="37"/>
+    <w:abstractNumId w:val="39"/>
   </w:num>
   <w:num w:numId="28">
-    <w:abstractNumId w:val="36"/>
+    <w:abstractNumId w:val="38"/>
   </w:num>
   <w:num w:numId="29">
     <w:abstractNumId w:val="5"/>
@@ -10902,13 +13183,13 @@
     <w:abstractNumId w:val="11"/>
   </w:num>
   <w:num w:numId="37">
-    <w:abstractNumId w:val="33"/>
+    <w:abstractNumId w:val="34"/>
   </w:num>
   <w:num w:numId="38">
-    <w:abstractNumId w:val="40"/>
+    <w:abstractNumId w:val="42"/>
   </w:num>
   <w:num w:numId="39">
-    <w:abstractNumId w:val="30"/>
+    <w:abstractNumId w:val="31"/>
   </w:num>
   <w:num w:numId="40">
     <w:abstractNumId w:val="4"/>
@@ -10917,10 +13198,10 @@
     <w:abstractNumId w:val="10"/>
   </w:num>
   <w:num w:numId="42">
-    <w:abstractNumId w:val="28"/>
+    <w:abstractNumId w:val="29"/>
   </w:num>
   <w:num w:numId="43">
-    <w:abstractNumId w:val="32"/>
+    <w:abstractNumId w:val="33"/>
   </w:num>
   <w:num w:numId="44">
     <w:abstractNumId w:val="15"/>
@@ -10929,14 +13210,40 @@
     <w:abstractNumId w:val="0"/>
   </w:num>
   <w:num w:numId="46">
-    <w:abstractNumId w:val="43"/>
+    <w:abstractNumId w:val="45"/>
+  </w:num>
+  <w:num w:numId="47">
+    <w:abstractNumId w:val="37"/>
+  </w:num>
+  <w:num w:numId="48">
+    <w:abstractNumId w:val="28"/>
+  </w:num>
+  <w:num w:numId="49">
+    <w:abstractNumId w:val="28"/>
+    <w:lvlOverride w:ilvl="1">
+      <w:lvl w:ilvl="1">
+        <w:numFmt w:val="bullet"/>
+        <w:lvlText w:val=""/>
+        <w:lvlJc w:val="left"/>
+        <w:pPr>
+          <w:tabs>
+            <w:tab w:val="num" w:pos="1440"/>
+          </w:tabs>
+          <w:ind w:left="1440" w:hanging="360"/>
+        </w:pPr>
+        <w:rPr>
+          <w:rFonts w:ascii="Symbol" w:hAnsi="Symbol" w:hint="default"/>
+          <w:sz w:val="20"/>
+        </w:rPr>
+      </w:lvl>
+    </w:lvlOverride>
   </w:num>
   <w:numIdMacAtCleanup w:val="2"/>
 </w:numbering>
 </file>
 
 <file path=word/styles.xml><?xml version="1.0" encoding="utf-8"?>
-<w:styles xmlns:mc="http://schemas.openxmlformats.org/markup-compatibility/2006" xmlns:r="http://schemas.openxmlformats.org/officeDocument/2006/relationships" xmlns:w="http://schemas.openxmlformats.org/wordprocessingml/2006/main" xmlns:w14="http://schemas.microsoft.com/office/word/2010/wordml" xmlns:w15="http://schemas.microsoft.com/office/word/2012/wordml" xmlns:w16se="http://schemas.microsoft.com/office/word/2015/wordml/symex" mc:Ignorable="w14 w15 w16se">
+<w:styles xmlns:r="http://schemas.openxmlformats.org/officeDocument/2006/relationships" xmlns:w="http://schemas.openxmlformats.org/wordprocessingml/2006/main">
   <w:docDefaults>
     <w:rPrDefault>
       <w:rPr>
@@ -10952,378 +13259,144 @@
       </w:pPr>
     </w:pPrDefault>
   </w:docDefaults>
-  <w:latentStyles w:defLockedState="0" w:defUIPriority="99" w:defSemiHidden="0" w:defUnhideWhenUsed="0" w:defQFormat="0" w:count="371">
-    <w:lsdException w:name="Normal" w:uiPriority="0" w:qFormat="1"/>
-    <w:lsdException w:name="heading 1" w:uiPriority="9" w:qFormat="1"/>
-    <w:lsdException w:name="heading 2" w:semiHidden="1" w:uiPriority="9" w:unhideWhenUsed="1" w:qFormat="1"/>
-    <w:lsdException w:name="heading 3" w:semiHidden="1" w:uiPriority="9" w:unhideWhenUsed="1" w:qFormat="1"/>
-    <w:lsdException w:name="heading 4" w:semiHidden="1" w:uiPriority="9" w:unhideWhenUsed="1" w:qFormat="1"/>
-    <w:lsdException w:name="heading 5" w:semiHidden="1" w:uiPriority="9" w:unhideWhenUsed="1" w:qFormat="1"/>
-    <w:lsdException w:name="heading 6" w:semiHidden="1" w:uiPriority="9" w:unhideWhenUsed="1" w:qFormat="1"/>
-    <w:lsdException w:name="heading 7" w:semiHidden="1" w:uiPriority="9" w:unhideWhenUsed="1" w:qFormat="1"/>
-    <w:lsdException w:name="heading 8" w:semiHidden="1" w:uiPriority="9" w:unhideWhenUsed="1" w:qFormat="1"/>
-    <w:lsdException w:name="heading 9" w:semiHidden="1" w:uiPriority="9" w:unhideWhenUsed="1" w:qFormat="1"/>
-    <w:lsdException w:name="index 1" w:semiHidden="1" w:unhideWhenUsed="1"/>
-    <w:lsdException w:name="index 2" w:semiHidden="1" w:unhideWhenUsed="1"/>
-    <w:lsdException w:name="index 3" w:semiHidden="1" w:unhideWhenUsed="1"/>
-    <w:lsdException w:name="index 4" w:semiHidden="1" w:unhideWhenUsed="1"/>
-    <w:lsdException w:name="index 5" w:semiHidden="1" w:unhideWhenUsed="1"/>
-    <w:lsdException w:name="index 6" w:semiHidden="1" w:unhideWhenUsed="1"/>
-    <w:lsdException w:name="index 7" w:semiHidden="1" w:unhideWhenUsed="1"/>
-    <w:lsdException w:name="index 8" w:semiHidden="1" w:unhideWhenUsed="1"/>
-    <w:lsdException w:name="index 9" w:semiHidden="1" w:unhideWhenUsed="1"/>
-    <w:lsdException w:name="toc 1" w:semiHidden="1" w:uiPriority="39" w:unhideWhenUsed="1"/>
-    <w:lsdException w:name="toc 2" w:semiHidden="1" w:uiPriority="39" w:unhideWhenUsed="1"/>
-    <w:lsdException w:name="toc 3" w:semiHidden="1" w:uiPriority="39" w:unhideWhenUsed="1"/>
-    <w:lsdException w:name="toc 4" w:semiHidden="1" w:uiPriority="39" w:unhideWhenUsed="1"/>
-    <w:lsdException w:name="toc 5" w:semiHidden="1" w:uiPriority="39" w:unhideWhenUsed="1"/>
-    <w:lsdException w:name="toc 6" w:semiHidden="1" w:uiPriority="39" w:unhideWhenUsed="1"/>
-    <w:lsdException w:name="toc 7" w:semiHidden="1" w:uiPriority="39" w:unhideWhenUsed="1"/>
-    <w:lsdException w:name="toc 8" w:semiHidden="1" w:uiPriority="39" w:unhideWhenUsed="1"/>
-    <w:lsdException w:name="toc 9" w:semiHidden="1" w:uiPriority="39" w:unhideWhenUsed="1"/>
-    <w:lsdException w:name="Normal Indent" w:semiHidden="1" w:unhideWhenUsed="1"/>
-    <w:lsdException w:name="footnote text" w:semiHidden="1" w:unhideWhenUsed="1"/>
-    <w:lsdException w:name="annotation text" w:semiHidden="1" w:unhideWhenUsed="1"/>
-    <w:lsdException w:name="header" w:semiHidden="1" w:unhideWhenUsed="1"/>
-    <w:lsdException w:name="footer" w:semiHidden="1" w:unhideWhenUsed="1"/>
-    <w:lsdException w:name="index heading" w:semiHidden="1" w:unhideWhenUsed="1"/>
-    <w:lsdException w:name="caption" w:semiHidden="1" w:uiPriority="35" w:unhideWhenUsed="1" w:qFormat="1"/>
-    <w:lsdException w:name="table of figures" w:semiHidden="1" w:unhideWhenUsed="1"/>
-    <w:lsdException w:name="envelope address" w:semiHidden="1" w:unhideWhenUsed="1"/>
-    <w:lsdException w:name="envelope return" w:semiHidden="1" w:unhideWhenUsed="1"/>
-    <w:lsdException w:name="footnote reference" w:semiHidden="1" w:unhideWhenUsed="1"/>
-    <w:lsdException w:name="annotation reference" w:semiHidden="1" w:unhideWhenUsed="1"/>
-    <w:lsdException w:name="line number" w:semiHidden="1" w:unhideWhenUsed="1"/>
-    <w:lsdException w:name="page number" w:semiHidden="1" w:unhideWhenUsed="1"/>
-    <w:lsdException w:name="endnote reference" w:semiHidden="1" w:unhideWhenUsed="1"/>
-    <w:lsdException w:name="endnote text" w:semiHidden="1" w:unhideWhenUsed="1"/>
-    <w:lsdException w:name="table of authorities" w:semiHidden="1" w:unhideWhenUsed="1"/>
-    <w:lsdException w:name="macro" w:semiHidden="1" w:unhideWhenUsed="1"/>
-    <w:lsdException w:name="toa heading" w:semiHidden="1" w:unhideWhenUsed="1"/>
-    <w:lsdException w:name="List" w:semiHidden="1" w:unhideWhenUsed="1"/>
-    <w:lsdException w:name="List Bullet" w:semiHidden="1" w:unhideWhenUsed="1"/>
-    <w:lsdException w:name="List Number" w:semiHidden="1" w:unhideWhenUsed="1"/>
-    <w:lsdException w:name="List 2" w:semiHidden="1" w:unhideWhenUsed="1"/>
-    <w:lsdException w:name="List 3" w:semiHidden="1" w:unhideWhenUsed="1"/>
-    <w:lsdException w:name="List 4" w:semiHidden="1" w:unhideWhenUsed="1"/>
-    <w:lsdException w:name="List 5" w:semiHidden="1" w:unhideWhenUsed="1"/>
-    <w:lsdException w:name="List Bullet 2" w:semiHidden="1" w:unhideWhenUsed="1"/>
-    <w:lsdException w:name="List Bullet 3" w:semiHidden="1" w:unhideWhenUsed="1"/>
-    <w:lsdException w:name="List Bullet 4" w:semiHidden="1" w:unhideWhenUsed="1"/>
-    <w:lsdException w:name="List Bullet 5" w:semiHidden="1" w:unhideWhenUsed="1"/>
-    <w:lsdException w:name="List Number 2" w:semiHidden="1" w:unhideWhenUsed="1"/>
-    <w:lsdException w:name="List Number 3" w:semiHidden="1" w:unhideWhenUsed="1"/>
-    <w:lsdException w:name="List Number 4" w:semiHidden="1" w:unhideWhenUsed="1"/>
-    <w:lsdException w:name="List Number 5" w:semiHidden="1" w:unhideWhenUsed="1"/>
-    <w:lsdException w:name="Title" w:uiPriority="10" w:qFormat="1"/>
-    <w:lsdException w:name="Closing" w:semiHidden="1" w:unhideWhenUsed="1"/>
-    <w:lsdException w:name="Signature" w:semiHidden="1" w:unhideWhenUsed="1"/>
-    <w:lsdException w:name="Default Paragraph Font" w:semiHidden="1" w:uiPriority="1" w:unhideWhenUsed="1"/>
-    <w:lsdException w:name="Body Text" w:semiHidden="1" w:unhideWhenUsed="1"/>
-    <w:lsdException w:name="Body Text Indent" w:semiHidden="1" w:unhideWhenUsed="1"/>
-    <w:lsdException w:name="List Continue" w:semiHidden="1" w:unhideWhenUsed="1"/>
-    <w:lsdException w:name="List Continue 2" w:semiHidden="1" w:unhideWhenUsed="1"/>
-    <w:lsdException w:name="List Continue 3" w:semiHidden="1" w:unhideWhenUsed="1"/>
-    <w:lsdException w:name="List Continue 4" w:semiHidden="1" w:unhideWhenUsed="1"/>
-    <w:lsdException w:name="List Continue 5" w:semiHidden="1" w:unhideWhenUsed="1"/>
-    <w:lsdException w:name="Message Header" w:semiHidden="1" w:unhideWhenUsed="1"/>
-    <w:lsdException w:name="Subtitle" w:uiPriority="11" w:qFormat="1"/>
-    <w:lsdException w:name="Salutation" w:semiHidden="1" w:unhideWhenUsed="1"/>
-    <w:lsdException w:name="Date" w:semiHidden="1" w:unhideWhenUsed="1"/>
-    <w:lsdException w:name="Body Text First Indent" w:semiHidden="1" w:unhideWhenUsed="1"/>
-    <w:lsdException w:name="Body Text First Indent 2" w:semiHidden="1" w:unhideWhenUsed="1"/>
-    <w:lsdException w:name="Note Heading" w:semiHidden="1" w:unhideWhenUsed="1"/>
-    <w:lsdException w:name="Body Text 2" w:semiHidden="1" w:unhideWhenUsed="1"/>
-    <w:lsdException w:name="Body Text 3" w:semiHidden="1" w:unhideWhenUsed="1"/>
-    <w:lsdException w:name="Body Text Indent 2" w:semiHidden="1" w:unhideWhenUsed="1"/>
-    <w:lsdException w:name="Body Text Indent 3" w:semiHidden="1" w:unhideWhenUsed="1"/>
-    <w:lsdException w:name="Block Text" w:semiHidden="1" w:unhideWhenUsed="1"/>
-    <w:lsdException w:name="Hyperlink" w:semiHidden="1" w:unhideWhenUsed="1"/>
-    <w:lsdException w:name="FollowedHyperlink" w:semiHidden="1" w:unhideWhenUsed="1"/>
-    <w:lsdException w:name="Strong" w:uiPriority="22" w:qFormat="1"/>
-    <w:lsdException w:name="Emphasis" w:uiPriority="20" w:qFormat="1"/>
-    <w:lsdException w:name="Document Map" w:semiHidden="1" w:unhideWhenUsed="1"/>
-    <w:lsdException w:name="Plain Text" w:semiHidden="1" w:unhideWhenUsed="1"/>
-    <w:lsdException w:name="E-mail Signature" w:semiHidden="1" w:unhideWhenUsed="1"/>
-    <w:lsdException w:name="HTML Top of Form" w:semiHidden="1" w:unhideWhenUsed="1"/>
-    <w:lsdException w:name="HTML Bottom of Form" w:semiHidden="1" w:unhideWhenUsed="1"/>
-    <w:lsdException w:name="Normal (Web)" w:semiHidden="1" w:unhideWhenUsed="1"/>
-    <w:lsdException w:name="HTML Acronym" w:semiHidden="1" w:unhideWhenUsed="1"/>
-    <w:lsdException w:name="HTML Address" w:semiHidden="1" w:unhideWhenUsed="1"/>
-    <w:lsdException w:name="HTML Cite" w:semiHidden="1" w:unhideWhenUsed="1"/>
-    <w:lsdException w:name="HTML Code" w:semiHidden="1" w:unhideWhenUsed="1"/>
-    <w:lsdException w:name="HTML Definition" w:semiHidden="1" w:unhideWhenUsed="1"/>
-    <w:lsdException w:name="HTML Keyboard" w:semiHidden="1" w:unhideWhenUsed="1"/>
-    <w:lsdException w:name="HTML Preformatted" w:semiHidden="1" w:unhideWhenUsed="1"/>
-    <w:lsdException w:name="HTML Sample" w:semiHidden="1" w:unhideWhenUsed="1"/>
-    <w:lsdException w:name="HTML Typewriter" w:semiHidden="1" w:unhideWhenUsed="1"/>
-    <w:lsdException w:name="HTML Variable" w:semiHidden="1" w:unhideWhenUsed="1"/>
-    <w:lsdException w:name="Normal Table" w:semiHidden="1" w:unhideWhenUsed="1"/>
-    <w:lsdException w:name="annotation subject" w:semiHidden="1" w:unhideWhenUsed="1"/>
-    <w:lsdException w:name="No List" w:semiHidden="1" w:unhideWhenUsed="1"/>
-    <w:lsdException w:name="Outline List 1" w:semiHidden="1" w:unhideWhenUsed="1"/>
-    <w:lsdException w:name="Outline List 2" w:semiHidden="1" w:unhideWhenUsed="1"/>
-    <w:lsdException w:name="Outline List 3" w:semiHidden="1" w:unhideWhenUsed="1"/>
-    <w:lsdException w:name="Table Simple 1" w:semiHidden="1" w:unhideWhenUsed="1"/>
-    <w:lsdException w:name="Table Simple 2" w:semiHidden="1" w:unhideWhenUsed="1"/>
-    <w:lsdException w:name="Table Simple 3" w:semiHidden="1" w:unhideWhenUsed="1"/>
-    <w:lsdException w:name="Table Classic 1" w:semiHidden="1" w:unhideWhenUsed="1"/>
-    <w:lsdException w:name="Table Classic 2" w:semiHidden="1" w:unhideWhenUsed="1"/>
-    <w:lsdException w:name="Table Classic 3" w:semiHidden="1" w:unhideWhenUsed="1"/>
-    <w:lsdException w:name="Table Classic 4" w:semiHidden="1" w:unhideWhenUsed="1"/>
-    <w:lsdException w:name="Table Colorful 1" w:semiHidden="1" w:unhideWhenUsed="1"/>
-    <w:lsdException w:name="Table Colorful 2" w:semiHidden="1" w:unhideWhenUsed="1"/>
-    <w:lsdException w:name="Table Colorful 3" w:semiHidden="1" w:unhideWhenUsed="1"/>
-    <w:lsdException w:name="Table Columns 1" w:semiHidden="1" w:unhideWhenUsed="1"/>
-    <w:lsdException w:name="Table Columns 2" w:semiHidden="1" w:unhideWhenUsed="1"/>
-    <w:lsdException w:name="Table Columns 3" w:semiHidden="1" w:unhideWhenUsed="1"/>
-    <w:lsdException w:name="Table Columns 4" w:semiHidden="1" w:unhideWhenUsed="1"/>
-    <w:lsdException w:name="Table Columns 5" w:semiHidden="1" w:unhideWhenUsed="1"/>
-    <w:lsdException w:name="Table Grid 1" w:semiHidden="1" w:unhideWhenUsed="1"/>
-    <w:lsdException w:name="Table Grid 2" w:semiHidden="1" w:unhideWhenUsed="1"/>
-    <w:lsdException w:name="Table Grid 3" w:semiHidden="1" w:unhideWhenUsed="1"/>
-    <w:lsdException w:name="Table Grid 4" w:semiHidden="1" w:unhideWhenUsed="1"/>
-    <w:lsdException w:name="Table Grid 5" w:semiHidden="1" w:unhideWhenUsed="1"/>
-    <w:lsdException w:name="Table Grid 6" w:semiHidden="1" w:unhideWhenUsed="1"/>
-    <w:lsdException w:name="Table Grid 7" w:semiHidden="1" w:unhideWhenUsed="1"/>
-    <w:lsdException w:name="Table Grid 8" w:semiHidden="1" w:unhideWhenUsed="1"/>
-    <w:lsdException w:name="Table List 1" w:semiHidden="1" w:unhideWhenUsed="1"/>
-    <w:lsdException w:name="Table List 2" w:semiHidden="1" w:unhideWhenUsed="1"/>
-    <w:lsdException w:name="Table List 3" w:semiHidden="1" w:unhideWhenUsed="1"/>
-    <w:lsdException w:name="Table List 4" w:semiHidden="1" w:unhideWhenUsed="1"/>
-    <w:lsdException w:name="Table List 5" w:semiHidden="1" w:unhideWhenUsed="1"/>
-    <w:lsdException w:name="Table List 6" w:semiHidden="1" w:unhideWhenUsed="1"/>
-    <w:lsdException w:name="Table List 7" w:semiHidden="1" w:unhideWhenUsed="1"/>
-    <w:lsdException w:name="Table List 8" w:semiHidden="1" w:unhideWhenUsed="1"/>
-    <w:lsdException w:name="Table 3D effects 1" w:semiHidden="1" w:unhideWhenUsed="1"/>
-    <w:lsdException w:name="Table 3D effects 2" w:semiHidden="1" w:unhideWhenUsed="1"/>
-    <w:lsdException w:name="Table 3D effects 3" w:semiHidden="1" w:unhideWhenUsed="1"/>
-    <w:lsdException w:name="Table Contemporary" w:semiHidden="1" w:unhideWhenUsed="1"/>
-    <w:lsdException w:name="Table Elegant" w:semiHidden="1" w:unhideWhenUsed="1"/>
-    <w:lsdException w:name="Table Professional" w:semiHidden="1" w:unhideWhenUsed="1"/>
-    <w:lsdException w:name="Table Subtle 1" w:semiHidden="1" w:unhideWhenUsed="1"/>
-    <w:lsdException w:name="Table Subtle 2" w:semiHidden="1" w:unhideWhenUsed="1"/>
-    <w:lsdException w:name="Table Web 1" w:semiHidden="1" w:unhideWhenUsed="1"/>
-    <w:lsdException w:name="Table Web 2" w:semiHidden="1" w:unhideWhenUsed="1"/>
-    <w:lsdException w:name="Table Web 3" w:semiHidden="1" w:unhideWhenUsed="1"/>
-    <w:lsdException w:name="Balloon Text" w:semiHidden="1" w:unhideWhenUsed="1"/>
-    <w:lsdException w:name="Table Grid" w:uiPriority="59"/>
-    <w:lsdException w:name="Table Theme" w:semiHidden="1" w:unhideWhenUsed="1"/>
-    <w:lsdException w:name="Placeholder Text" w:semiHidden="1"/>
-    <w:lsdException w:name="No Spacing" w:uiPriority="1" w:qFormat="1"/>
-    <w:lsdException w:name="Light Shading" w:uiPriority="60"/>
-    <w:lsdException w:name="Light List" w:uiPriority="61"/>
-    <w:lsdException w:name="Light Grid" w:uiPriority="62"/>
-    <w:lsdException w:name="Medium Shading 1" w:uiPriority="63"/>
-    <w:lsdException w:name="Medium Shading 2" w:uiPriority="64"/>
-    <w:lsdException w:name="Medium List 1" w:uiPriority="65"/>
-    <w:lsdException w:name="Medium List 2" w:uiPriority="66"/>
-    <w:lsdException w:name="Medium Grid 1" w:uiPriority="67"/>
-    <w:lsdException w:name="Medium Grid 2" w:uiPriority="68"/>
-    <w:lsdException w:name="Medium Grid 3" w:uiPriority="69"/>
-    <w:lsdException w:name="Dark List" w:uiPriority="70"/>
-    <w:lsdException w:name="Colorful Shading" w:uiPriority="71"/>
-    <w:lsdException w:name="Colorful List" w:uiPriority="72"/>
-    <w:lsdException w:name="Colorful Grid" w:uiPriority="73"/>
-    <w:lsdException w:name="Light Shading Accent 1" w:uiPriority="60"/>
-    <w:lsdException w:name="Light List Accent 1" w:uiPriority="61"/>
-    <w:lsdException w:name="Light Grid Accent 1" w:uiPriority="62"/>
-    <w:lsdException w:name="Medium Shading 1 Accent 1" w:uiPriority="63"/>
-    <w:lsdException w:name="Medium Shading 2 Accent 1" w:uiPriority="64"/>
-    <w:lsdException w:name="Medium List 1 Accent 1" w:uiPriority="65"/>
-    <w:lsdException w:name="Revision" w:semiHidden="1"/>
-    <w:lsdException w:name="List Paragraph" w:uiPriority="34" w:qFormat="1"/>
-    <w:lsdException w:name="Quote" w:uiPriority="29" w:qFormat="1"/>
-    <w:lsdException w:name="Intense Quote" w:uiPriority="30" w:qFormat="1"/>
-    <w:lsdException w:name="Medium List 2 Accent 1" w:uiPriority="66"/>
-    <w:lsdException w:name="Medium Grid 1 Accent 1" w:uiPriority="67"/>
-    <w:lsdException w:name="Medium Grid 2 Accent 1" w:uiPriority="68"/>
-    <w:lsdException w:name="Medium Grid 3 Accent 1" w:uiPriority="69"/>
-    <w:lsdException w:name="Dark List Accent 1" w:uiPriority="70"/>
-    <w:lsdException w:name="Colorful Shading Accent 1" w:uiPriority="71"/>
-    <w:lsdException w:name="Colorful List Accent 1" w:uiPriority="72"/>
-    <w:lsdException w:name="Colorful Grid Accent 1" w:uiPriority="73"/>
-    <w:lsdException w:name="Light Shading Accent 2" w:uiPriority="60"/>
-    <w:lsdException w:name="Light List Accent 2" w:uiPriority="61"/>
-    <w:lsdException w:name="Light Grid Accent 2" w:uiPriority="62"/>
-    <w:lsdException w:name="Medium Shading 1 Accent 2" w:uiPriority="63"/>
-    <w:lsdException w:name="Medium Shading 2 Accent 2" w:uiPriority="64"/>
-    <w:lsdException w:name="Medium List 1 Accent 2" w:uiPriority="65"/>
-    <w:lsdException w:name="Medium List 2 Accent 2" w:uiPriority="66"/>
-    <w:lsdException w:name="Medium Grid 1 Accent 2" w:uiPriority="67"/>
-    <w:lsdException w:name="Medium Grid 2 Accent 2" w:uiPriority="68"/>
-    <w:lsdException w:name="Medium Grid 3 Accent 2" w:uiPriority="69"/>
-    <w:lsdException w:name="Dark List Accent 2" w:uiPriority="70"/>
-    <w:lsdException w:name="Colorful Shading Accent 2" w:uiPriority="71"/>
-    <w:lsdException w:name="Colorful List Accent 2" w:uiPriority="72"/>
-    <w:lsdException w:name="Colorful Grid Accent 2" w:uiPriority="73"/>
-    <w:lsdException w:name="Light Shading Accent 3" w:uiPriority="60"/>
-    <w:lsdException w:name="Light List Accent 3" w:uiPriority="61"/>
-    <w:lsdException w:name="Light Grid Accent 3" w:uiPriority="62"/>
-    <w:lsdException w:name="Medium Shading 1 Accent 3" w:uiPriority="63"/>
-    <w:lsdException w:name="Medium Shading 2 Accent 3" w:uiPriority="64"/>
-    <w:lsdException w:name="Medium List 1 Accent 3" w:uiPriority="65"/>
-    <w:lsdException w:name="Medium List 2 Accent 3" w:uiPriority="66"/>
-    <w:lsdException w:name="Medium Grid 1 Accent 3" w:uiPriority="67"/>
-    <w:lsdException w:name="Medium Grid 2 Accent 3" w:uiPriority="68"/>
-    <w:lsdException w:name="Medium Grid 3 Accent 3" w:uiPriority="69"/>
-    <w:lsdException w:name="Dark List Accent 3" w:uiPriority="70"/>
-    <w:lsdException w:name="Colorful Shading Accent 3" w:uiPriority="71"/>
-    <w:lsdException w:name="Colorful List Accent 3" w:uiPriority="72"/>
-    <w:lsdException w:name="Colorful Grid Accent 3" w:uiPriority="73"/>
-    <w:lsdException w:name="Light Shading Accent 4" w:uiPriority="60"/>
-    <w:lsdException w:name="Light List Accent 4" w:uiPriority="61"/>
-    <w:lsdException w:name="Light Grid Accent 4" w:uiPriority="62"/>
-    <w:lsdException w:name="Medium Shading 1 Accent 4" w:uiPriority="63"/>
-    <w:lsdException w:name="Medium Shading 2 Accent 4" w:uiPriority="64"/>
-    <w:lsdException w:name="Medium List 1 Accent 4" w:uiPriority="65"/>
-    <w:lsdException w:name="Medium List 2 Accent 4" w:uiPriority="66"/>
-    <w:lsdException w:name="Medium Grid 1 Accent 4" w:uiPriority="67"/>
-    <w:lsdException w:name="Medium Grid 2 Accent 4" w:uiPriority="68"/>
-    <w:lsdException w:name="Medium Grid 3 Accent 4" w:uiPriority="69"/>
-    <w:lsdException w:name="Dark List Accent 4" w:uiPriority="70"/>
-    <w:lsdException w:name="Colorful Shading Accent 4" w:uiPriority="71"/>
-    <w:lsdException w:name="Colorful List Accent 4" w:uiPriority="72"/>
-    <w:lsdException w:name="Colorful Grid Accent 4" w:uiPriority="73"/>
-    <w:lsdException w:name="Light Shading Accent 5" w:uiPriority="60"/>
-    <w:lsdException w:name="Light List Accent 5" w:uiPriority="61"/>
-    <w:lsdException w:name="Light Grid Accent 5" w:uiPriority="62"/>
-    <w:lsdException w:name="Medium Shading 1 Accent 5" w:uiPriority="63"/>
-    <w:lsdException w:name="Medium Shading 2 Accent 5" w:uiPriority="64"/>
-    <w:lsdException w:name="Medium List 1 Accent 5" w:uiPriority="65"/>
-    <w:lsdException w:name="Medium List 2 Accent 5" w:uiPriority="66"/>
-    <w:lsdException w:name="Medium Grid 1 Accent 5" w:uiPriority="67"/>
-    <w:lsdException w:name="Medium Grid 2 Accent 5" w:uiPriority="68"/>
-    <w:lsdException w:name="Medium Grid 3 Accent 5" w:uiPriority="69"/>
-    <w:lsdException w:name="Dark List Accent 5" w:uiPriority="70"/>
-    <w:lsdException w:name="Colorful Shading Accent 5" w:uiPriority="71"/>
-    <w:lsdException w:name="Colorful List Accent 5" w:uiPriority="72"/>
-    <w:lsdException w:name="Colorful Grid Accent 5" w:uiPriority="73"/>
-    <w:lsdException w:name="Light Shading Accent 6" w:uiPriority="60"/>
-    <w:lsdException w:name="Light List Accent 6" w:uiPriority="61"/>
-    <w:lsdException w:name="Light Grid Accent 6" w:uiPriority="62"/>
-    <w:lsdException w:name="Medium Shading 1 Accent 6" w:uiPriority="63"/>
-    <w:lsdException w:name="Medium Shading 2 Accent 6" w:uiPriority="64"/>
-    <w:lsdException w:name="Medium List 1 Accent 6" w:uiPriority="65"/>
-    <w:lsdException w:name="Medium List 2 Accent 6" w:uiPriority="66"/>
-    <w:lsdException w:name="Medium Grid 1 Accent 6" w:uiPriority="67"/>
-    <w:lsdException w:name="Medium Grid 2 Accent 6" w:uiPriority="68"/>
-    <w:lsdException w:name="Medium Grid 3 Accent 6" w:uiPriority="69"/>
-    <w:lsdException w:name="Dark List Accent 6" w:uiPriority="70"/>
-    <w:lsdException w:name="Colorful Shading Accent 6" w:uiPriority="71"/>
-    <w:lsdException w:name="Colorful List Accent 6" w:uiPriority="72"/>
-    <w:lsdException w:name="Colorful Grid Accent 6" w:uiPriority="73"/>
-    <w:lsdException w:name="Subtle Emphasis" w:uiPriority="19" w:qFormat="1"/>
-    <w:lsdException w:name="Intense Emphasis" w:uiPriority="21" w:qFormat="1"/>
-    <w:lsdException w:name="Subtle Reference" w:uiPriority="31" w:qFormat="1"/>
-    <w:lsdException w:name="Intense Reference" w:uiPriority="32" w:qFormat="1"/>
-    <w:lsdException w:name="Book Title" w:uiPriority="33" w:qFormat="1"/>
-    <w:lsdException w:name="Bibliography" w:semiHidden="1" w:uiPriority="37" w:unhideWhenUsed="1"/>
-    <w:lsdException w:name="TOC Heading" w:semiHidden="1" w:uiPriority="39" w:unhideWhenUsed="1" w:qFormat="1"/>
-    <w:lsdException w:name="Plain Table 1" w:uiPriority="41"/>
-    <w:lsdException w:name="Plain Table 2" w:uiPriority="42"/>
-    <w:lsdException w:name="Plain Table 3" w:uiPriority="43"/>
-    <w:lsdException w:name="Plain Table 4" w:uiPriority="44"/>
-    <w:lsdException w:name="Plain Table 5" w:uiPriority="45"/>
-    <w:lsdException w:name="Grid Table Light" w:uiPriority="40"/>
-    <w:lsdException w:name="Grid Table 1 Light" w:uiPriority="46"/>
-    <w:lsdException w:name="Grid Table 2" w:uiPriority="47"/>
-    <w:lsdException w:name="Grid Table 3" w:uiPriority="48"/>
-    <w:lsdException w:name="Grid Table 4" w:uiPriority="49"/>
-    <w:lsdException w:name="Grid Table 5 Dark" w:uiPriority="50"/>
-    <w:lsdException w:name="Grid Table 6 Colorful" w:uiPriority="51"/>
-    <w:lsdException w:name="Grid Table 7 Colorful" w:uiPriority="52"/>
-    <w:lsdException w:name="Grid Table 1 Light Accent 1" w:uiPriority="46"/>
-    <w:lsdException w:name="Grid Table 2 Accent 1" w:uiPriority="47"/>
-    <w:lsdException w:name="Grid Table 3 Accent 1" w:uiPriority="48"/>
-    <w:lsdException w:name="Grid Table 4 Accent 1" w:uiPriority="49"/>
-    <w:lsdException w:name="Grid Table 5 Dark Accent 1" w:uiPriority="50"/>
-    <w:lsdException w:name="Grid Table 6 Colorful Accent 1" w:uiPriority="51"/>
-    <w:lsdException w:name="Grid Table 7 Colorful Accent 1" w:uiPriority="52"/>
-    <w:lsdException w:name="Grid Table 1 Light Accent 2" w:uiPriority="46"/>
-    <w:lsdException w:name="Grid Table 2 Accent 2" w:uiPriority="47"/>
-    <w:lsdException w:name="Grid Table 3 Accent 2" w:uiPriority="48"/>
-    <w:lsdException w:name="Grid Table 4 Accent 2" w:uiPriority="49"/>
-    <w:lsdException w:name="Grid Table 5 Dark Accent 2" w:uiPriority="50"/>
-    <w:lsdException w:name="Grid Table 6 Colorful Accent 2" w:uiPriority="51"/>
-    <w:lsdException w:name="Grid Table 7 Colorful Accent 2" w:uiPriority="52"/>
-    <w:lsdException w:name="Grid Table 1 Light Accent 3" w:uiPriority="46"/>
-    <w:lsdException w:name="Grid Table 2 Accent 3" w:uiPriority="47"/>
-    <w:lsdException w:name="Grid Table 3 Accent 3" w:uiPriority="48"/>
-    <w:lsdException w:name="Grid Table 4 Accent 3" w:uiPriority="49"/>
-    <w:lsdException w:name="Grid Table 5 Dark Accent 3" w:uiPriority="50"/>
-    <w:lsdException w:name="Grid Table 6 Colorful Accent 3" w:uiPriority="51"/>
-    <w:lsdException w:name="Grid Table 7 Colorful Accent 3" w:uiPriority="52"/>
-    <w:lsdException w:name="Grid Table 1 Light Accent 4" w:uiPriority="46"/>
-    <w:lsdException w:name="Grid Table 2 Accent 4" w:uiPriority="47"/>
-    <w:lsdException w:name="Grid Table 3 Accent 4" w:uiPriority="48"/>
-    <w:lsdException w:name="Grid Table 4 Accent 4" w:uiPriority="49"/>
-    <w:lsdException w:name="Grid Table 5 Dark Accent 4" w:uiPriority="50"/>
-    <w:lsdException w:name="Grid Table 6 Colorful Accent 4" w:uiPriority="51"/>
-    <w:lsdException w:name="Grid Table 7 Colorful Accent 4" w:uiPriority="52"/>
-    <w:lsdException w:name="Grid Table 1 Light Accent 5" w:uiPriority="46"/>
-    <w:lsdException w:name="Grid Table 2 Accent 5" w:uiPriority="47"/>
-    <w:lsdException w:name="Grid Table 3 Accent 5" w:uiPriority="48"/>
-    <w:lsdException w:name="Grid Table 4 Accent 5" w:uiPriority="49"/>
-    <w:lsdException w:name="Grid Table 5 Dark Accent 5" w:uiPriority="50"/>
-    <w:lsdException w:name="Grid Table 6 Colorful Accent 5" w:uiPriority="51"/>
-    <w:lsdException w:name="Grid Table 7 Colorful Accent 5" w:uiPriority="52"/>
-    <w:lsdException w:name="Grid Table 1 Light Accent 6" w:uiPriority="46"/>
-    <w:lsdException w:name="Grid Table 2 Accent 6" w:uiPriority="47"/>
-    <w:lsdException w:name="Grid Table 3 Accent 6" w:uiPriority="48"/>
-    <w:lsdException w:name="Grid Table 4 Accent 6" w:uiPriority="49"/>
-    <w:lsdException w:name="Grid Table 5 Dark Accent 6" w:uiPriority="50"/>
-    <w:lsdException w:name="Grid Table 6 Colorful Accent 6" w:uiPriority="51"/>
-    <w:lsdException w:name="Grid Table 7 Colorful Accent 6" w:uiPriority="52"/>
-    <w:lsdException w:name="List Table 1 Light" w:uiPriority="46"/>
-    <w:lsdException w:name="List Table 2" w:uiPriority="47"/>
-    <w:lsdException w:name="List Table 3" w:uiPriority="48"/>
-    <w:lsdException w:name="List Table 4" w:uiPriority="49"/>
-    <w:lsdException w:name="List Table 5 Dark" w:uiPriority="50"/>
-    <w:lsdException w:name="List Table 6 Colorful" w:uiPriority="51"/>
-    <w:lsdException w:name="List Table 7 Colorful" w:uiPriority="52"/>
-    <w:lsdException w:name="List Table 1 Light Accent 1" w:uiPriority="46"/>
-    <w:lsdException w:name="List Table 2 Accent 1" w:uiPriority="47"/>
-    <w:lsdException w:name="List Table 3 Accent 1" w:uiPriority="48"/>
-    <w:lsdException w:name="List Table 4 Accent 1" w:uiPriority="49"/>
-    <w:lsdException w:name="List Table 5 Dark Accent 1" w:uiPriority="50"/>
-    <w:lsdException w:name="List Table 6 Colorful Accent 1" w:uiPriority="51"/>
-    <w:lsdException w:name="List Table 7 Colorful Accent 1" w:uiPriority="52"/>
-    <w:lsdException w:name="List Table 1 Light Accent 2" w:uiPriority="46"/>
-    <w:lsdException w:name="List Table 2 Accent 2" w:uiPriority="47"/>
-    <w:lsdException w:name="List Table 3 Accent 2" w:uiPriority="48"/>
-    <w:lsdException w:name="List Table 4 Accent 2" w:uiPriority="49"/>
-    <w:lsdException w:name="List Table 5 Dark Accent 2" w:uiPriority="50"/>
-    <w:lsdException w:name="List Table 6 Colorful Accent 2" w:uiPriority="51"/>
-    <w:lsdException w:name="List Table 7 Colorful Accent 2" w:uiPriority="52"/>
-    <w:lsdException w:name="List Table 1 Light Accent 3" w:uiPriority="46"/>
-    <w:lsdException w:name="List Table 2 Accent 3" w:uiPriority="47"/>
-    <w:lsdException w:name="List Table 3 Accent 3" w:uiPriority="48"/>
-    <w:lsdException w:name="List Table 4 Accent 3" w:uiPriority="49"/>
-    <w:lsdException w:name="List Table 5 Dark Accent 3" w:uiPriority="50"/>
-    <w:lsdException w:name="List Table 6 Colorful Accent 3" w:uiPriority="51"/>
-    <w:lsdException w:name="List Table 7 Colorful Accent 3" w:uiPriority="52"/>
-    <w:lsdException w:name="List Table 1 Light Accent 4" w:uiPriority="46"/>
-    <w:lsdException w:name="List Table 2 Accent 4" w:uiPriority="47"/>
-    <w:lsdException w:name="List Table 3 Accent 4" w:uiPriority="48"/>
-    <w:lsdException w:name="List Table 4 Accent 4" w:uiPriority="49"/>
-    <w:lsdException w:name="List Table 5 Dark Accent 4" w:uiPriority="50"/>
-    <w:lsdException w:name="List Table 6 Colorful Accent 4" w:uiPriority="51"/>
-    <w:lsdException w:name="List Table 7 Colorful Accent 4" w:uiPriority="52"/>
-    <w:lsdException w:name="List Table 1 Light Accent 5" w:uiPriority="46"/>
-    <w:lsdException w:name="List Table 2 Accent 5" w:uiPriority="47"/>
-    <w:lsdException w:name="List Table 3 Accent 5" w:uiPriority="48"/>
-    <w:lsdException w:name="List Table 4 Accent 5" w:uiPriority="49"/>
-    <w:lsdException w:name="List Table 5 Dark Accent 5" w:uiPriority="50"/>
-    <w:lsdException w:name="List Table 6 Colorful Accent 5" w:uiPriority="51"/>
-    <w:lsdException w:name="List Table 7 Colorful Accent 5" w:uiPriority="52"/>
-    <w:lsdException w:name="List Table 1 Light Accent 6" w:uiPriority="46"/>
-    <w:lsdException w:name="List Table 2 Accent 6" w:uiPriority="47"/>
-    <w:lsdException w:name="List Table 3 Accent 6" w:uiPriority="48"/>
-    <w:lsdException w:name="List Table 4 Accent 6" w:uiPriority="49"/>
-    <w:lsdException w:name="List Table 5 Dark Accent 6" w:uiPriority="50"/>
-    <w:lsdException w:name="List Table 6 Colorful Accent 6" w:uiPriority="51"/>
-    <w:lsdException w:name="List Table 7 Colorful Accent 6" w:uiPriority="52"/>
+  <w:latentStyles w:defLockedState="0" w:defUIPriority="99" w:defSemiHidden="1" w:defUnhideWhenUsed="1" w:defQFormat="0" w:count="267">
+    <w:lsdException w:name="Normal" w:semiHidden="0" w:uiPriority="0" w:unhideWhenUsed="0" w:qFormat="1"/>
+    <w:lsdException w:name="heading 1" w:semiHidden="0" w:uiPriority="9" w:unhideWhenUsed="0" w:qFormat="1"/>
+    <w:lsdException w:name="heading 2" w:uiPriority="9" w:qFormat="1"/>
+    <w:lsdException w:name="heading 3" w:uiPriority="9" w:qFormat="1"/>
+    <w:lsdException w:name="heading 4" w:uiPriority="9" w:qFormat="1"/>
+    <w:lsdException w:name="heading 5" w:uiPriority="9" w:qFormat="1"/>
+    <w:lsdException w:name="heading 6" w:uiPriority="9" w:qFormat="1"/>
+    <w:lsdException w:name="heading 7" w:uiPriority="9" w:qFormat="1"/>
+    <w:lsdException w:name="heading 8" w:uiPriority="9" w:qFormat="1"/>
+    <w:lsdException w:name="heading 9" w:uiPriority="9" w:qFormat="1"/>
+    <w:lsdException w:name="toc 1" w:uiPriority="39"/>
+    <w:lsdException w:name="toc 2" w:uiPriority="39"/>
+    <w:lsdException w:name="toc 3" w:uiPriority="39"/>
+    <w:lsdException w:name="toc 4" w:uiPriority="39"/>
+    <w:lsdException w:name="toc 5" w:uiPriority="39"/>
+    <w:lsdException w:name="toc 6" w:uiPriority="39"/>
+    <w:lsdException w:name="toc 7" w:uiPriority="39"/>
+    <w:lsdException w:name="toc 8" w:uiPriority="39"/>
+    <w:lsdException w:name="toc 9" w:uiPriority="39"/>
+    <w:lsdException w:name="caption" w:uiPriority="35" w:qFormat="1"/>
+    <w:lsdException w:name="Title" w:semiHidden="0" w:uiPriority="10" w:unhideWhenUsed="0" w:qFormat="1"/>
+    <w:lsdException w:name="Default Paragraph Font" w:uiPriority="1"/>
+    <w:lsdException w:name="Subtitle" w:semiHidden="0" w:uiPriority="11" w:unhideWhenUsed="0" w:qFormat="1"/>
+    <w:lsdException w:name="Strong" w:semiHidden="0" w:uiPriority="22" w:unhideWhenUsed="0" w:qFormat="1"/>
+    <w:lsdException w:name="Emphasis" w:semiHidden="0" w:uiPriority="20" w:unhideWhenUsed="0" w:qFormat="1"/>
+    <w:lsdException w:name="Table Grid" w:semiHidden="0" w:uiPriority="59" w:unhideWhenUsed="0"/>
+    <w:lsdException w:name="Placeholder Text" w:unhideWhenUsed="0"/>
+    <w:lsdException w:name="No Spacing" w:semiHidden="0" w:uiPriority="1" w:unhideWhenUsed="0" w:qFormat="1"/>
+    <w:lsdException w:name="Light Shading" w:semiHidden="0" w:uiPriority="60" w:unhideWhenUsed="0"/>
+    <w:lsdException w:name="Light List" w:semiHidden="0" w:uiPriority="61" w:unhideWhenUsed="0"/>
+    <w:lsdException w:name="Light Grid" w:semiHidden="0" w:uiPriority="62" w:unhideWhenUsed="0"/>
+    <w:lsdException w:name="Medium Shading 1" w:semiHidden="0" w:uiPriority="63" w:unhideWhenUsed="0"/>
+    <w:lsdException w:name="Medium Shading 2" w:semiHidden="0" w:uiPriority="64" w:unhideWhenUsed="0"/>
+    <w:lsdException w:name="Medium List 1" w:semiHidden="0" w:uiPriority="65" w:unhideWhenUsed="0"/>
+    <w:lsdException w:name="Medium List 2" w:semiHidden="0" w:uiPriority="66" w:unhideWhenUsed="0"/>
+    <w:lsdException w:name="Medium Grid 1" w:semiHidden="0" w:uiPriority="67" w:unhideWhenUsed="0"/>
+    <w:lsdException w:name="Medium Grid 2" w:semiHidden="0" w:uiPriority="68" w:unhideWhenUsed="0"/>
+    <w:lsdException w:name="Medium Grid 3" w:semiHidden="0" w:uiPriority="69" w:unhideWhenUsed="0"/>
+    <w:lsdException w:name="Dark List" w:semiHidden="0" w:uiPriority="70" w:unhideWhenUsed="0"/>
+    <w:lsdException w:name="Colorful Shading" w:semiHidden="0" w:uiPriority="71" w:unhideWhenUsed="0"/>
+    <w:lsdException w:name="Colorful List" w:semiHidden="0" w:uiPriority="72" w:unhideWhenUsed="0"/>
+    <w:lsdException w:name="Colorful Grid" w:semiHidden="0" w:uiPriority="73" w:unhideWhenUsed="0"/>
+    <w:lsdException w:name="Light Shading Accent 1" w:semiHidden="0" w:uiPriority="60" w:unhideWhenUsed="0"/>
+    <w:lsdException w:name="Light List Accent 1" w:semiHidden="0" w:uiPriority="61" w:unhideWhenUsed="0"/>
+    <w:lsdException w:name="Light Grid Accent 1" w:semiHidden="0" w:uiPriority="62" w:unhideWhenUsed="0"/>
+    <w:lsdException w:name="Medium Shading 1 Accent 1" w:semiHidden="0" w:uiPriority="63" w:unhideWhenUsed="0"/>
+    <w:lsdException w:name="Medium Shading 2 Accent 1" w:semiHidden="0" w:uiPriority="64" w:unhideWhenUsed="0"/>
+    <w:lsdException w:name="Medium List 1 Accent 1" w:semiHidden="0" w:uiPriority="65" w:unhideWhenUsed="0"/>
+    <w:lsdException w:name="Revision" w:unhideWhenUsed="0"/>
+    <w:lsdException w:name="List Paragraph" w:semiHidden="0" w:uiPriority="34" w:unhideWhenUsed="0" w:qFormat="1"/>
+    <w:lsdException w:name="Quote" w:semiHidden="0" w:uiPriority="29" w:unhideWhenUsed="0" w:qFormat="1"/>
+    <w:lsdException w:name="Intense Quote" w:semiHidden="0" w:uiPriority="30" w:unhideWhenUsed="0" w:qFormat="1"/>
+    <w:lsdException w:name="Medium List 2 Accent 1" w:semiHidden="0" w:uiPriority="66" w:unhideWhenUsed="0"/>
+    <w:lsdException w:name="Medium Grid 1 Accent 1" w:semiHidden="0" w:uiPriority="67" w:unhideWhenUsed="0"/>
+    <w:lsdException w:name="Medium Grid 2 Accent 1" w:semiHidden="0" w:uiPriority="68" w:unhideWhenUsed="0"/>
+    <w:lsdException w:name="Medium Grid 3 Accent 1" w:semiHidden="0" w:uiPriority="69" w:unhideWhenUsed="0"/>
+    <w:lsdException w:name="Dark List Accent 1" w:semiHidden="0" w:uiPriority="70" w:unhideWhenUsed="0"/>
+    <w:lsdException w:name="Colorful Shading Accent 1" w:semiHidden="0" w:uiPriority="71" w:unhideWhenUsed="0"/>
+    <w:lsdException w:name="Colorful List Accent 1" w:semiHidden="0" w:uiPriority="72" w:unhideWhenUsed="0"/>
+    <w:lsdException w:name="Colorful Grid Accent 1" w:semiHidden="0" w:uiPriority="73" w:unhideWhenUsed="0"/>
+    <w:lsdException w:name="Light Shading Accent 2" w:semiHidden="0" w:uiPriority="60" w:unhideWhenUsed="0"/>
+    <w:lsdException w:name="Light List Accent 2" w:semiHidden="0" w:uiPriority="61" w:unhideWhenUsed="0"/>
+    <w:lsdException w:name="Light Grid Accent 2" w:semiHidden="0" w:uiPriority="62" w:unhideWhenUsed="0"/>
+    <w:lsdException w:name="Medium Shading 1 Accent 2" w:semiHidden="0" w:uiPriority="63" w:unhideWhenUsed="0"/>
+    <w:lsdException w:name="Medium Shading 2 Accent 2" w:semiHidden="0" w:uiPriority="64" w:unhideWhenUsed="0"/>
+    <w:lsdException w:name="Medium List 1 Accent 2" w:semiHidden="0" w:uiPriority="65" w:unhideWhenUsed="0"/>
+    <w:lsdException w:name="Medium List 2 Accent 2" w:semiHidden="0" w:uiPriority="66" w:unhideWhenUsed="0"/>
+    <w:lsdException w:name="Medium Grid 1 Accent 2" w:semiHidden="0" w:uiPriority="67" w:unhideWhenUsed="0"/>
+    <w:lsdException w:name="Medium Grid 2 Accent 2" w:semiHidden="0" w:uiPriority="68" w:unhideWhenUsed="0"/>
+    <w:lsdException w:name="Medium Grid 3 Accent 2" w:semiHidden="0" w:uiPriority="69" w:unhideWhenUsed="0"/>
+    <w:lsdException w:name="Dark List Accent 2" w:semiHidden="0" w:uiPriority="70" w:unhideWhenUsed="0"/>
+    <w:lsdException w:name="Colorful Shading Accent 2" w:semiHidden="0" w:uiPriority="71" w:unhideWhenUsed="0"/>
+    <w:lsdException w:name="Colorful List Accent 2" w:semiHidden="0" w:uiPriority="72" w:unhideWhenUsed="0"/>
+    <w:lsdException w:name="Colorful Grid Accent 2" w:semiHidden="0" w:uiPriority="73" w:unhideWhenUsed="0"/>
+    <w:lsdException w:name="Light Shading Accent 3" w:semiHidden="0" w:uiPriority="60" w:unhideWhenUsed="0"/>
+    <w:lsdException w:name="Light List Accent 3" w:semiHidden="0" w:uiPriority="61" w:unhideWhenUsed="0"/>
+    <w:lsdException w:name="Light Grid Accent 3" w:semiHidden="0" w:uiPriority="62" w:unhideWhenUsed="0"/>
+    <w:lsdException w:name="Medium Shading 1 Accent 3" w:semiHidden="0" w:uiPriority="63" w:unhideWhenUsed="0"/>
+    <w:lsdException w:name="Medium Shading 2 Accent 3" w:semiHidden="0" w:uiPriority="64" w:unhideWhenUsed="0"/>
+    <w:lsdException w:name="Medium List 1 Accent 3" w:semiHidden="0" w:uiPriority="65" w:unhideWhenUsed="0"/>
+    <w:lsdException w:name="Medium List 2 Accent 3" w:semiHidden="0" w:uiPriority="66" w:unhideWhenUsed="0"/>
+    <w:lsdException w:name="Medium Grid 1 Accent 3" w:semiHidden="0" w:uiPriority="67" w:unhideWhenUsed="0"/>
+    <w:lsdException w:name="Medium Grid 2 Accent 3" w:semiHidden="0" w:uiPriority="68" w:unhideWhenUsed="0"/>
+    <w:lsdException w:name="Medium Grid 3 Accent 3" w:semiHidden="0" w:uiPriority="69" w:unhideWhenUsed="0"/>
+    <w:lsdException w:name="Dark List Accent 3" w:semiHidden="0" w:uiPriority="70" w:unhideWhenUsed="0"/>
+    <w:lsdException w:name="Colorful Shading Accent 3" w:semiHidden="0" w:uiPriority="71" w:unhideWhenUsed="0"/>
+    <w:lsdException w:name="Colorful List Accent 3" w:semiHidden="0" w:uiPriority="72" w:unhideWhenUsed="0"/>
+    <w:lsdException w:name="Colorful Grid Accent 3" w:semiHidden="0" w:uiPriority="73" w:unhideWhenUsed="0"/>
+    <w:lsdException w:name="Light Shading Accent 4" w:semiHidden="0" w:uiPriority="60" w:unhideWhenUsed="0"/>
+    <w:lsdException w:name="Light List Accent 4" w:semiHidden="0" w:uiPriority="61" w:unhideWhenUsed="0"/>
+    <w:lsdException w:name="Light Grid Accent 4" w:semiHidden="0" w:uiPriority="62" w:unhideWhenUsed="0"/>
+    <w:lsdException w:name="Medium Shading 1 Accent 4" w:semiHidden="0" w:uiPriority="63" w:unhideWhenUsed="0"/>
+    <w:lsdException w:name="Medium Shading 2 Accent 4" w:semiHidden="0" w:uiPriority="64" w:unhideWhenUsed="0"/>
+    <w:lsdException w:name="Medium List 1 Accent 4" w:semiHidden="0" w:uiPriority="65" w:unhideWhenUsed="0"/>
+    <w:lsdException w:name="Medium List 2 Accent 4" w:semiHidden="0" w:uiPriority="66" w:unhideWhenUsed="0"/>
+    <w:lsdException w:name="Medium Grid 1 Accent 4" w:semiHidden="0" w:uiPriority="67" w:unhideWhenUsed="0"/>
+    <w:lsdException w:name="Medium Grid 2 Accent 4" w:semiHidden="0" w:uiPriority="68" w:unhideWhenUsed="0"/>
+    <w:lsdException w:name="Medium Grid 3 Accent 4" w:semiHidden="0" w:uiPriority="69" w:unhideWhenUsed="0"/>
+    <w:lsdException w:name="Dark List Accent 4" w:semiHidden="0" w:uiPriority="70" w:unhideWhenUsed="0"/>
+    <w:lsdException w:name="Colorful Shading Accent 4" w:semiHidden="0" w:uiPriority="71" w:unhideWhenUsed="0"/>
+    <w:lsdException w:name="Colorful List Accent 4" w:semiHidden="0" w:uiPriority="72" w:unhideWhenUsed="0"/>
+    <w:lsdException w:name="Colorful Grid Accent 4" w:semiHidden="0" w:uiPriority="73" w:unhideWhenUsed="0"/>
+    <w:lsdException w:name="Light Shading Accent 5" w:semiHidden="0" w:uiPriority="60" w:unhideWhenUsed="0"/>
+    <w:lsdException w:name="Light List Accent 5" w:semiHidden="0" w:uiPriority="61" w:unhideWhenUsed="0"/>
+    <w:lsdException w:name="Light Grid Accent 5" w:semiHidden="0" w:uiPriority="62" w:unhideWhenUsed="0"/>
+    <w:lsdException w:name="Medium Shading 1 Accent 5" w:semiHidden="0" w:uiPriority="63" w:unhideWhenUsed="0"/>
+    <w:lsdException w:name="Medium Shading 2 Accent 5" w:semiHidden="0" w:uiPriority="64" w:unhideWhenUsed="0"/>
+    <w:lsdException w:name="Medium List 1 Accent 5" w:semiHidden="0" w:uiPriority="65" w:unhideWhenUsed="0"/>
+    <w:lsdException w:name="Medium List 2 Accent 5" w:semiHidden="0" w:uiPriority="66" w:unhideWhenUsed="0"/>
+    <w:lsdException w:name="Medium Grid 1 Accent 5" w:semiHidden="0" w:uiPriority="67" w:unhideWhenUsed="0"/>
+    <w:lsdException w:name="Medium Grid 2 Accent 5" w:semiHidden="0" w:uiPriority="68" w:unhideWhenUsed="0"/>
+    <w:lsdException w:name="Medium Grid 3 Accent 5" w:semiHidden="0" w:uiPriority="69" w:unhideWhenUsed="0"/>
+    <w:lsdException w:name="Dark List Accent 5" w:semiHidden="0" w:uiPriority="70" w:unhideWhenUsed="0"/>
+    <w:lsdException w:name="Colorful Shading Accent 5" w:semiHidden="0" w:uiPriority="71" w:unhideWhenUsed="0"/>
+    <w:lsdException w:name="Colorful List Accent 5" w:semiHidden="0" w:uiPriority="72" w:unhideWhenUsed="0"/>
+    <w:lsdException w:name="Colorful Grid Accent 5" w:semiHidden="0" w:uiPriority="73" w:unhideWhenUsed="0"/>
+    <w:lsdException w:name="Light Shading Accent 6" w:semiHidden="0" w:uiPriority="60" w:unhideWhenUsed="0"/>
+    <w:lsdException w:name="Light List Accent 6" w:semiHidden="0" w:uiPriority="61" w:unhideWhenUsed="0"/>
+    <w:lsdException w:name="Light Grid Accent 6" w:semiHidden="0" w:uiPriority="62" w:unhideWhenUsed="0"/>
+    <w:lsdException w:name="Medium Shading 1 Accent 6" w:semiHidden="0" w:uiPriority="63" w:unhideWhenUsed="0"/>
+    <w:lsdException w:name="Medium Shading 2 Accent 6" w:semiHidden="0" w:uiPriority="64" w:unhideWhenUsed="0"/>
+    <w:lsdException w:name="Medium List 1 Accent 6" w:semiHidden="0" w:uiPriority="65" w:unhideWhenUsed="0"/>
+    <w:lsdException w:name="Medium List 2 Accent 6" w:semiHidden="0" w:uiPriority="66" w:unhideWhenUsed="0"/>
+    <w:lsdException w:name="Medium Grid 1 Accent 6" w:semiHidden="0" w:uiPriority="67" w:unhideWhenUsed="0"/>
+    <w:lsdException w:name="Medium Grid 2 Accent 6" w:semiHidden="0" w:uiPriority="68" w:unhideWhenUsed="0"/>
+    <w:lsdException w:name="Medium Grid 3 Accent 6" w:semiHidden="0" w:uiPriority="69" w:unhideWhenUsed="0"/>
+    <w:lsdException w:name="Dark List Accent 6" w:semiHidden="0" w:uiPriority="70" w:unhideWhenUsed="0"/>
+    <w:lsdException w:name="Colorful Shading Accent 6" w:semiHidden="0" w:uiPriority="71" w:unhideWhenUsed="0"/>
+    <w:lsdException w:name="Colorful List Accent 6" w:semiHidden="0" w:uiPriority="72" w:unhideWhenUsed="0"/>
+    <w:lsdException w:name="Colorful Grid Accent 6" w:semiHidden="0" w:uiPriority="73" w:unhideWhenUsed="0"/>
+    <w:lsdException w:name="Subtle Emphasis" w:semiHidden="0" w:uiPriority="19" w:unhideWhenUsed="0" w:qFormat="1"/>
+    <w:lsdException w:name="Intense Emphasis" w:semiHidden="0" w:uiPriority="21" w:unhideWhenUsed="0" w:qFormat="1"/>
+    <w:lsdException w:name="Subtle Reference" w:semiHidden="0" w:uiPriority="31" w:unhideWhenUsed="0" w:qFormat="1"/>
+    <w:lsdException w:name="Intense Reference" w:semiHidden="0" w:uiPriority="32" w:unhideWhenUsed="0" w:qFormat="1"/>
+    <w:lsdException w:name="Book Title" w:semiHidden="0" w:uiPriority="33" w:unhideWhenUsed="0" w:qFormat="1"/>
+    <w:lsdException w:name="Bibliography" w:uiPriority="37"/>
+    <w:lsdException w:name="TOC Heading" w:uiPriority="39" w:qFormat="1"/>
   </w:latentStyles>
   <w:style w:type="paragraph" w:default="1" w:styleId="Normal">
     <w:name w:val="Normal"/>
@@ -11349,6 +13422,29 @@
       <w:sz w:val="48"/>
       <w:szCs w:val="48"/>
       <w:lang w:val="en-US"/>
+    </w:rPr>
+  </w:style>
+  <w:style w:type="paragraph" w:styleId="Heading2">
+    <w:name w:val="heading 2"/>
+    <w:basedOn w:val="Normal"/>
+    <w:next w:val="Normal"/>
+    <w:link w:val="Heading2Char"/>
+    <w:uiPriority w:val="9"/>
+    <w:unhideWhenUsed/>
+    <w:qFormat/>
+    <w:rsid w:val="00530CC6"/>
+    <w:pPr>
+      <w:keepNext/>
+      <w:keepLines/>
+      <w:spacing w:before="200"/>
+      <w:outlineLvl w:val="1"/>
+    </w:pPr>
+    <w:rPr>
+      <w:rFonts w:asciiTheme="majorHAnsi" w:eastAsiaTheme="majorEastAsia" w:hAnsiTheme="majorHAnsi" w:cstheme="majorBidi"/>
+      <w:b/>
+      <w:bCs/>
+      <w:color w:val="5B9BD5" w:themeColor="accent1"/>
+      <w:szCs w:val="26"/>
     </w:rPr>
   </w:style>
   <w:style w:type="paragraph" w:styleId="Heading3">
@@ -11385,6 +13481,7 @@
     <w:uiPriority w:val="99"/>
     <w:semiHidden/>
     <w:unhideWhenUsed/>
+    <w:qFormat/>
     <w:tblPr>
       <w:tblInd w:w="0" w:type="dxa"/>
       <w:tblCellMar>
@@ -11412,6 +13509,7 @@
       <w:lang w:val="en-US"/>
     </w:rPr>
     <w:tblPr>
+      <w:tblInd w:w="0" w:type="dxa"/>
       <w:tblBorders>
         <w:top w:val="single" w:sz="4" w:space="0" w:color="auto"/>
         <w:left w:val="single" w:sz="4" w:space="0" w:color="auto"/>
@@ -11420,6 +13518,12 @@
         <w:insideH w:val="single" w:sz="4" w:space="0" w:color="auto"/>
         <w:insideV w:val="single" w:sz="4" w:space="0" w:color="auto"/>
       </w:tblBorders>
+      <w:tblCellMar>
+        <w:top w:w="0" w:type="dxa"/>
+        <w:left w:w="108" w:type="dxa"/>
+        <w:bottom w:w="0" w:type="dxa"/>
+        <w:right w:w="108" w:type="dxa"/>
+      </w:tblCellMar>
     </w:tblPr>
   </w:style>
   <w:style w:type="paragraph" w:customStyle="1" w:styleId="Default">
@@ -11685,6 +13789,40 @@
       <w:jc w:val="left"/>
     </w:pPr>
   </w:style>
+  <w:style w:type="character" w:customStyle="1" w:styleId="Heading2Char">
+    <w:name w:val="Heading 2 Char"/>
+    <w:basedOn w:val="DefaultParagraphFont"/>
+    <w:link w:val="Heading2"/>
+    <w:uiPriority w:val="9"/>
+    <w:rsid w:val="00530CC6"/>
+    <w:rPr>
+      <w:rFonts w:asciiTheme="majorHAnsi" w:eastAsiaTheme="majorEastAsia" w:hAnsiTheme="majorHAnsi" w:cstheme="majorBidi"/>
+      <w:b/>
+      <w:bCs/>
+      <w:color w:val="5B9BD5" w:themeColor="accent1"/>
+      <w:szCs w:val="26"/>
+    </w:rPr>
+  </w:style>
+  <w:style w:type="character" w:customStyle="1" w:styleId="color-black">
+    <w:name w:val="color-black"/>
+    <w:basedOn w:val="DefaultParagraphFont"/>
+    <w:rsid w:val="00530CC6"/>
+  </w:style>
+  <w:style w:type="character" w:customStyle="1" w:styleId="ta123dich">
+    <w:name w:val="ta123_dich"/>
+    <w:basedOn w:val="DefaultParagraphFont"/>
+    <w:rsid w:val="002C4EE5"/>
+  </w:style>
+  <w:style w:type="character" w:customStyle="1" w:styleId="textphonetic">
+    <w:name w:val="text_phonetic"/>
+    <w:basedOn w:val="DefaultParagraphFont"/>
+    <w:rsid w:val="002C4EE5"/>
+  </w:style>
+  <w:style w:type="character" w:customStyle="1" w:styleId="class">
+    <w:name w:val="class"/>
+    <w:basedOn w:val="DefaultParagraphFont"/>
+    <w:rsid w:val="000926D7"/>
+  </w:style>
 </w:styles>
 </file>
 
@@ -11943,7 +14081,7 @@
   <a:extraClrSchemeLst/>
   <a:extLst>
     <a:ext uri="{05A4C25C-085E-4340-85A3-A5531E510DB2}">
-      <thm15:themeFamily xmlns:thm15="http://schemas.microsoft.com/office/thememl/2012/main" name="Office Theme" id="{62F939B6-93AF-4DB8-9C6B-D6C7DFDC589F}" vid="{4A3C46E8-61CC-4603-A589-7422A47A8E4A}"/>
+      <thm15:themeFamily xmlns:thm15="http://schemas.microsoft.com/office/thememl/2012/main" xmlns="" name="Office Theme" id="{62F939B6-93AF-4DB8-9C6B-D6C7DFDC589F}" vid="{4A3C46E8-61CC-4603-A589-7422A47A8E4A}"/>
     </a:ext>
   </a:extLst>
 </a:theme>
@@ -11954,7 +14092,7 @@
 </file>
 
 <file path=customXml/itemProps1.xml><?xml version="1.0" encoding="utf-8"?>
-<ds:datastoreItem xmlns:ds="http://schemas.openxmlformats.org/officeDocument/2006/customXml" ds:itemID="{89550321-2888-4275-9B9A-97FBD4B344D9}">
+<ds:datastoreItem xmlns:ds="http://schemas.openxmlformats.org/officeDocument/2006/customXml" ds:itemID="{11E66AE7-C5B9-409B-ABFE-05C1F38ACC94}">
   <ds:schemaRefs>
     <ds:schemaRef ds:uri="http://schemas.openxmlformats.org/officeDocument/2006/bibliography"/>
   </ds:schemaRefs>

</xml_diff>